<commit_message>
Replace sample project with actual resume optimizer code
</commit_message>
<xml_diff>
--- a/projecta1/resume_optimizer/resume/resume06012026.docx
+++ b/projecta1/resume_optimizer/resume/resume06012026.docx
@@ -12,859 +12,6 @@
           <w:lang w:eastAsia="x-none"/>
         </w:rPr>
       </w:pPr>
-      <w:r>
-        <w:rPr>
-          <w:rFonts w:ascii="Verdana" w:eastAsia="Times New Roman" w:hAnsi="Verdana"/>
-          <w:b/>
-          <w:bCs/>
-          <w:noProof/>
-          <w:sz w:val="20"/>
-          <w:szCs w:val="20"/>
-          <w:lang w:eastAsia="x-none"/>
-        </w:rPr>
-        <mc:AlternateContent>
-          <mc:Choice Requires="wps">
-            <w:drawing>
-              <wp:anchor distT="0" distB="0" distL="114300" distR="114300" simplePos="0" relativeHeight="251704320" behindDoc="0" locked="0" layoutInCell="1" allowOverlap="1" wp14:anchorId="282D35E9" wp14:editId="0918DCBE">
-                <wp:simplePos x="0" y="0"/>
-                <wp:positionH relativeFrom="margin">
-                  <wp:posOffset>1371600</wp:posOffset>
-                </wp:positionH>
-                <wp:positionV relativeFrom="paragraph">
-                  <wp:posOffset>-571500</wp:posOffset>
-                </wp:positionV>
-                <wp:extent cx="3467100" cy="792480"/>
-                <wp:effectExtent l="0" t="0" r="0" b="7620"/>
-                <wp:wrapNone/>
-                <wp:docPr id="18" name="Text Box 2"/>
-                <wp:cNvGraphicFramePr>
-                  <a:graphicFrameLocks xmlns:a="http://schemas.openxmlformats.org/drawingml/2006/main"/>
-                </wp:cNvGraphicFramePr>
-                <a:graphic xmlns:a="http://schemas.openxmlformats.org/drawingml/2006/main">
-                  <a:graphicData uri="http://schemas.microsoft.com/office/word/2010/wordprocessingShape">
-                    <wps:wsp>
-                      <wps:cNvSpPr txBox="1">
-                        <a:spLocks noChangeArrowheads="1"/>
-                      </wps:cNvSpPr>
-                      <wps:spPr bwMode="auto">
-                        <a:xfrm>
-                          <a:off x="0" y="0"/>
-                          <a:ext cx="3467100" cy="792480"/>
-                        </a:xfrm>
-                        <a:prstGeom prst="rect">
-                          <a:avLst/>
-                        </a:prstGeom>
-                        <a:noFill/>
-                        <a:ln>
-                          <a:noFill/>
-                        </a:ln>
-                        <a:extLst>
-                          <a:ext uri="{909E8E84-426E-40DD-AFC4-6F175D3DCCD1}">
-                            <a14:hiddenFill xmlns:a14="http://schemas.microsoft.com/office/drawing/2010/main">
-                              <a:solidFill>
-                                <a:srgbClr val="FFFFFF"/>
-                              </a:solidFill>
-                            </a14:hiddenFill>
-                          </a:ext>
-                          <a:ext uri="{91240B29-F687-4F45-9708-019B960494DF}">
-                            <a14:hiddenLine xmlns:a14="http://schemas.microsoft.com/office/drawing/2010/main" w="9525">
-                              <a:solidFill>
-                                <a:srgbClr val="000000"/>
-                              </a:solidFill>
-                              <a:miter lim="800000"/>
-                              <a:headEnd/>
-                              <a:tailEnd/>
-                            </a14:hiddenLine>
-                          </a:ext>
-                        </a:extLst>
-                      </wps:spPr>
-                      <wps:txbx>
-                        <w:txbxContent>
-                          <w:p>
-                            <w:pPr>
-                              <w:pStyle w:val="Heading1"/>
-                              <w:jc w:val="center"/>
-                              <w:rPr>
-                                <w:iCs/>
-                                <w:sz w:val="48"/>
-                              </w:rPr>
-                            </w:pPr>
-                            <w:r>
-                              <w:rPr>
-                                <w:rFonts w:ascii="Verdana" w:hAnsi="Verdana"/>
-                                <w:iCs/>
-                                <w:sz w:val="40"/>
-                                <w:szCs w:val="40"/>
-                              </w:rPr>
-                              <w:t>Ali Jilani</w:t>
-                            </w:r>
-                            <w:r>
-                              <w:rPr>
-                                <w:rFonts w:ascii="Verdana" w:hAnsi="Verdana"/>
-                                <w:iCs/>
-                                <w:sz w:val="22"/>
-                                <w:szCs w:val="12"/>
-                                <w:lang w:val="en-US"/>
-                              </w:rPr>
-                              <w:t xml:space="preserve">, </w:t>
-                            </w:r>
-                            <w:r>
-                              <w:rPr>
-                                <w:rFonts w:ascii="Verdana" w:hAnsi="Verdana"/>
-                                <w:iCs/>
-                                <w:szCs w:val="12"/>
-                                <w:lang w:val="en-US"/>
-                              </w:rPr>
-                              <w:t>P</w:t>
-                            </w:r>
-                            <w:r>
-                              <w:rPr>
-                                <w:rFonts w:ascii="Verdana" w:hAnsi="Verdana"/>
-                                <w:iCs/>
-                                <w:szCs w:val="12"/>
-                              </w:rPr>
-                              <w:t>MP</w:t>
-                            </w:r>
-                          </w:p>
-                          <w:p>
-                            <w:pPr>
-                              <w:spacing w:after="0" w:line="240" w:lineRule="auto"/>
-                              <w:jc w:val="center"/>
-                              <w:rPr>
-                                <w:b/>
-                                <w:bCs/>
-                              </w:rPr>
-                            </w:pPr>
-                            <w:r>
-                              <w:rPr>
-                                <w:b/>
-                                <w:sz w:val="18"/>
-                                <w:szCs w:val="20"/>
-                              </w:rPr>
-                              <w:t>E-mail Address:</w:t>
-                            </w:r>
-                            <w:r>
-                              <w:rPr>
-                                <w:sz w:val="18"/>
-                                <w:szCs w:val="20"/>
-                              </w:rPr>
-                              <w:t xml:space="preserve"> </w:t>
-                            </w:r>
-                            <w:r>
-                              <w:rPr>
-                                <w:sz w:val="18"/>
-                              </w:rPr>
-                              <w:t>aajilani.</w:t>
-                            </w:r>
-                            <w:r>
-                              <w:rPr>
-                                <w:sz w:val="18"/>
-                              </w:rPr>
-                              <w:t>job</w:t>
-                            </w:r>
-                            <w:r>
-                              <w:rPr>
-                                <w:sz w:val="18"/>
-                              </w:rPr>
-                              <w:t>@gmail.com</w:t>
-                            </w:r>
-                            <w:r>
-                              <w:rPr>
-                                <w:rFonts w:ascii="Verdana" w:hAnsi="Verdana"/>
-                                <w:sz w:val="16"/>
-                              </w:rPr>
-                              <w:t xml:space="preserve">, </w:t>
-                            </w:r>
-                            <w:r>
-                              <w:rPr>
-                                <w:b/>
-                                <w:sz w:val="18"/>
-                                <w:szCs w:val="20"/>
-                              </w:rPr>
-                              <w:t>Mobile</w:t>
-                            </w:r>
-                            <w:r>
-                              <w:rPr>
-                                <w:b/>
-                                <w:sz w:val="18"/>
-                                <w:szCs w:val="20"/>
-                              </w:rPr>
-                              <w:t>:</w:t>
-                            </w:r>
-                            <w:r>
-                              <w:rPr>
-                                <w:sz w:val="16"/>
-                                <w:szCs w:val="20"/>
-                              </w:rPr>
-                              <w:t xml:space="preserve">  </w:t>
-                            </w:r>
-                            <w:r>
-                              <w:rPr>
-                                <w:sz w:val="18"/>
-                              </w:rPr>
-                              <w:t>+</w:t>
-                            </w:r>
-                            <w:r>
-                              <w:rPr>
-                                <w:sz w:val="18"/>
-                              </w:rPr>
-                              <w:t>92 331 535 2110</w:t>
-                            </w:r>
-                            <w:r>
-                              <w:rPr>
-                                <w:sz w:val="18"/>
-                              </w:rPr>
-                              <w:br/>
-                            </w:r>
-                            <w:r>
-                              <w:rPr>
-                                <w:b/>
-                                <w:sz w:val="18"/>
-                                <w:szCs w:val="20"/>
-                              </w:rPr>
-                              <w:t>Availability:</w:t>
-                            </w:r>
-                            <w:r>
-                              <w:rPr>
-                                <w:bCs/>
-                                <w:iCs/>
-                                <w:sz w:val="18"/>
-                                <w:szCs w:val="18"/>
-                              </w:rPr>
-                              <w:t xml:space="preserve"> </w:t>
-                            </w:r>
-                            <w:r>
-                              <w:rPr>
-                                <w:bCs/>
-                                <w:iCs/>
-                                <w:sz w:val="18"/>
-                                <w:szCs w:val="18"/>
-                              </w:rPr>
-                              <w:t>Full time</w:t>
-                            </w:r>
-                            <w:r>
-                              <w:rPr>
-                                <w:bCs/>
-                                <w:iCs/>
-                                <w:sz w:val="18"/>
-                                <w:szCs w:val="18"/>
-                              </w:rPr>
-                              <w:t>, Immediate (</w:t>
-                            </w:r>
-                            <w:r>
-                              <w:rPr>
-                                <w:bCs/>
-                                <w:iCs/>
-                                <w:sz w:val="18"/>
-                                <w:szCs w:val="18"/>
-                              </w:rPr>
-                              <w:t>remote</w:t>
-                            </w:r>
-                            <w:r>
-                              <w:rPr>
-                                <w:bCs/>
-                                <w:iCs/>
-                                <w:sz w:val="18"/>
-                                <w:szCs w:val="18"/>
-                              </w:rPr>
-                              <w:t>)</w:t>
-                            </w:r>
-                            <w:r>
-                              <w:rPr>
-                                <w:bCs/>
-                                <w:iCs/>
-                                <w:sz w:val="18"/>
-                                <w:szCs w:val="18"/>
-                              </w:rPr>
-                              <w:t>.</w:t>
-                            </w:r>
-                          </w:p>
-                          <w:p>
-                            <w:pPr>
-                              <w:spacing w:after="0" w:line="240" w:lineRule="auto"/>
-                              <w:jc w:val="center"/>
-                              <w:rPr>
-                                <w:sz w:val="18"/>
-                              </w:rPr>
-                            </w:pPr>
-                            <w:r>
-                              <w:rPr>
-                                <w:b/>
-                                <w:bCs/>
-                                <w:sz w:val="18"/>
-                              </w:rPr>
-                              <w:t>PMP#:</w:t>
-                            </w:r>
-                            <w:r>
-                              <w:rPr>
-                                <w:sz w:val="18"/>
-                              </w:rPr>
-                              <w:t xml:space="preserve"> 1447433, </w:t>
-                            </w:r>
-                            <w:r>
-                              <w:rPr>
-                                <w:b/>
-                                <w:bCs/>
-                                <w:sz w:val="18"/>
-                              </w:rPr>
-                              <w:t>PMI ID:</w:t>
-                            </w:r>
-                            <w:r>
-                              <w:rPr>
-                                <w:sz w:val="18"/>
-                              </w:rPr>
-                              <w:t xml:space="preserve"> 1710280</w:t>
-                            </w:r>
-                          </w:p>
-                          <w:p>
-                            <w:pPr>
-                              <w:spacing w:after="0" w:line="240" w:lineRule="auto"/>
-                              <w:jc w:val="center"/>
-                              <w:rPr>
-                                <w:sz w:val="20"/>
-                              </w:rPr>
-                            </w:pPr>
-                          </w:p>
-                          <w:p>
-                            <w:pPr>
-                              <w:jc w:val="center"/>
-                            </w:pPr>
-                          </w:p>
-                          <w:p>
-                            <w:pPr>
-                              <w:jc w:val="center"/>
-                            </w:pPr>
-                          </w:p>
-                          <w:p>
-                            <w:pPr>
-                              <w:jc w:val="center"/>
-                            </w:pPr>
-                          </w:p>
-                          <w:p>
-                            <w:pPr>
-                              <w:jc w:val="center"/>
-                            </w:pPr>
-                          </w:p>
-                          <w:p>
-                            <w:pPr>
-                              <w:jc w:val="center"/>
-                            </w:pPr>
-                          </w:p>
-                          <w:p>
-                            <w:pPr>
-                              <w:jc w:val="center"/>
-                            </w:pPr>
-                          </w:p>
-                          <w:p>
-                            <w:pPr>
-                              <w:jc w:val="center"/>
-                            </w:pPr>
-                          </w:p>
-                          <w:p>
-                            <w:pPr>
-                              <w:jc w:val="center"/>
-                            </w:pPr>
-                          </w:p>
-                        </w:txbxContent>
-                      </wps:txbx>
-                      <wps:bodyPr rot="0" vert="horz" wrap="square" lIns="91440" tIns="45720" rIns="91440" bIns="45720" anchor="t" anchorCtr="0" upright="1">
-                        <a:noAutofit/>
-                      </wps:bodyPr>
-                    </wps:wsp>
-                  </a:graphicData>
-                </a:graphic>
-                <wp14:sizeRelH relativeFrom="page">
-                  <wp14:pctWidth>0</wp14:pctWidth>
-                </wp14:sizeRelH>
-                <wp14:sizeRelV relativeFrom="page">
-                  <wp14:pctHeight>0</wp14:pctHeight>
-                </wp14:sizeRelV>
-              </wp:anchor>
-            </w:drawing>
-          </mc:Choice>
-          <mc:Fallback>
-            <w:pict>
-              <v:shapetype w14:anchorId="282D35E9" id="_x0000_t202" coordsize="21600,21600" o:spt="202" path="m,l,21600r21600,l21600,xe">
-                <v:stroke joinstyle="miter"/>
-                <v:path gradientshapeok="t" o:connecttype="rect"/>
-              </v:shapetype>
-              <v:shape id="Text Box 2" o:spid="_x0000_s1026" type="#_x0000_t202" style="position:absolute;margin-left:108pt;margin-top:-45pt;width:273pt;height:62.4pt;z-index:251704320;visibility:visible;mso-wrap-style:square;mso-width-percent:0;mso-height-percent:0;mso-wrap-distance-left:9pt;mso-wrap-distance-top:0;mso-wrap-distance-right:9pt;mso-wrap-distance-bottom:0;mso-position-horizontal:absolute;mso-position-horizontal-relative:margin;mso-position-vertical:absolute;mso-position-vertical-relative:text;mso-width-percent:0;mso-height-percent:0;mso-width-relative:page;mso-height-relative:page;v-text-anchor:top" o:gfxdata="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" filled="f" stroked="f">
-                <v:textbox>
-                  <w:txbxContent>
-                    <w:p>
-                      <w:pPr>
-                        <w:pStyle w:val="Heading1"/>
-                        <w:jc w:val="center"/>
-                        <w:rPr>
-                          <w:iCs/>
-                          <w:sz w:val="48"/>
-                        </w:rPr>
-                      </w:pPr>
-                      <w:r>
-                        <w:rPr>
-                          <w:rFonts w:ascii="Verdana" w:hAnsi="Verdana"/>
-                          <w:iCs/>
-                          <w:sz w:val="40"/>
-                          <w:szCs w:val="40"/>
-                        </w:rPr>
-                        <w:t>Ali Jilani</w:t>
-                      </w:r>
-                      <w:r>
-                        <w:rPr>
-                          <w:rFonts w:ascii="Verdana" w:hAnsi="Verdana"/>
-                          <w:iCs/>
-                          <w:sz w:val="22"/>
-                          <w:szCs w:val="12"/>
-                          <w:lang w:val="en-US"/>
-                        </w:rPr>
-                        <w:t xml:space="preserve">, </w:t>
-                      </w:r>
-                      <w:r>
-                        <w:rPr>
-                          <w:rFonts w:ascii="Verdana" w:hAnsi="Verdana"/>
-                          <w:iCs/>
-                          <w:szCs w:val="12"/>
-                          <w:lang w:val="en-US"/>
-                        </w:rPr>
-                        <w:t>P</w:t>
-                      </w:r>
-                      <w:r>
-                        <w:rPr>
-                          <w:rFonts w:ascii="Verdana" w:hAnsi="Verdana"/>
-                          <w:iCs/>
-                          <w:szCs w:val="12"/>
-                        </w:rPr>
-                        <w:t>MP</w:t>
-                      </w:r>
-                    </w:p>
-                    <w:p>
-                      <w:pPr>
-                        <w:spacing w:after="0" w:line="240" w:lineRule="auto"/>
-                        <w:jc w:val="center"/>
-                        <w:rPr>
-                          <w:b/>
-                          <w:bCs/>
-                        </w:rPr>
-                      </w:pPr>
-                      <w:r>
-                        <w:rPr>
-                          <w:b/>
-                          <w:sz w:val="18"/>
-                          <w:szCs w:val="20"/>
-                        </w:rPr>
-                        <w:t>E-mail Address:</w:t>
-                      </w:r>
-                      <w:r>
-                        <w:rPr>
-                          <w:sz w:val="18"/>
-                          <w:szCs w:val="20"/>
-                        </w:rPr>
-                        <w:t xml:space="preserve"> </w:t>
-                      </w:r>
-                      <w:r>
-                        <w:rPr>
-                          <w:sz w:val="18"/>
-                        </w:rPr>
-                        <w:t>aajilani.</w:t>
-                      </w:r>
-                      <w:r>
-                        <w:rPr>
-                          <w:sz w:val="18"/>
-                        </w:rPr>
-                        <w:t>job</w:t>
-                      </w:r>
-                      <w:r>
-                        <w:rPr>
-                          <w:sz w:val="18"/>
-                        </w:rPr>
-                        <w:t>@gmail.com</w:t>
-                      </w:r>
-                      <w:r>
-                        <w:rPr>
-                          <w:rFonts w:ascii="Verdana" w:hAnsi="Verdana"/>
-                          <w:sz w:val="16"/>
-                        </w:rPr>
-                        <w:t xml:space="preserve">, </w:t>
-                      </w:r>
-                      <w:r>
-                        <w:rPr>
-                          <w:b/>
-                          <w:sz w:val="18"/>
-                          <w:szCs w:val="20"/>
-                        </w:rPr>
-                        <w:t>Mobile</w:t>
-                      </w:r>
-                      <w:r>
-                        <w:rPr>
-                          <w:b/>
-                          <w:sz w:val="18"/>
-                          <w:szCs w:val="20"/>
-                        </w:rPr>
-                        <w:t>:</w:t>
-                      </w:r>
-                      <w:r>
-                        <w:rPr>
-                          <w:sz w:val="16"/>
-                          <w:szCs w:val="20"/>
-                        </w:rPr>
-                        <w:t xml:space="preserve">  </w:t>
-                      </w:r>
-                      <w:r>
-                        <w:rPr>
-                          <w:sz w:val="18"/>
-                        </w:rPr>
-                        <w:t>+</w:t>
-                      </w:r>
-                      <w:r>
-                        <w:rPr>
-                          <w:sz w:val="18"/>
-                        </w:rPr>
-                        <w:t>92 331 535 2110</w:t>
-                      </w:r>
-                      <w:r>
-                        <w:rPr>
-                          <w:sz w:val="18"/>
-                        </w:rPr>
-                        <w:br/>
-                      </w:r>
-                      <w:r>
-                        <w:rPr>
-                          <w:b/>
-                          <w:sz w:val="18"/>
-                          <w:szCs w:val="20"/>
-                        </w:rPr>
-                        <w:t>Availability:</w:t>
-                      </w:r>
-                      <w:r>
-                        <w:rPr>
-                          <w:bCs/>
-                          <w:iCs/>
-                          <w:sz w:val="18"/>
-                          <w:szCs w:val="18"/>
-                        </w:rPr>
-                        <w:t xml:space="preserve"> </w:t>
-                      </w:r>
-                      <w:r>
-                        <w:rPr>
-                          <w:bCs/>
-                          <w:iCs/>
-                          <w:sz w:val="18"/>
-                          <w:szCs w:val="18"/>
-                        </w:rPr>
-                        <w:t>Full time</w:t>
-                      </w:r>
-                      <w:r>
-                        <w:rPr>
-                          <w:bCs/>
-                          <w:iCs/>
-                          <w:sz w:val="18"/>
-                          <w:szCs w:val="18"/>
-                        </w:rPr>
-                        <w:t>, Immediate (</w:t>
-                      </w:r>
-                      <w:r>
-                        <w:rPr>
-                          <w:bCs/>
-                          <w:iCs/>
-                          <w:sz w:val="18"/>
-                          <w:szCs w:val="18"/>
-                        </w:rPr>
-                        <w:t>remote</w:t>
-                      </w:r>
-                      <w:r>
-                        <w:rPr>
-                          <w:bCs/>
-                          <w:iCs/>
-                          <w:sz w:val="18"/>
-                          <w:szCs w:val="18"/>
-                        </w:rPr>
-                        <w:t>)</w:t>
-                      </w:r>
-                      <w:r>
-                        <w:rPr>
-                          <w:bCs/>
-                          <w:iCs/>
-                          <w:sz w:val="18"/>
-                          <w:szCs w:val="18"/>
-                        </w:rPr>
-                        <w:t>.</w:t>
-                      </w:r>
-                    </w:p>
-                    <w:p>
-                      <w:pPr>
-                        <w:spacing w:after="0" w:line="240" w:lineRule="auto"/>
-                        <w:jc w:val="center"/>
-                        <w:rPr>
-                          <w:sz w:val="18"/>
-                        </w:rPr>
-                      </w:pPr>
-                      <w:r>
-                        <w:rPr>
-                          <w:b/>
-                          <w:bCs/>
-                          <w:sz w:val="18"/>
-                        </w:rPr>
-                        <w:t>PMP#:</w:t>
-                      </w:r>
-                      <w:r>
-                        <w:rPr>
-                          <w:sz w:val="18"/>
-                        </w:rPr>
-                        <w:t xml:space="preserve"> 1447433, </w:t>
-                      </w:r>
-                      <w:r>
-                        <w:rPr>
-                          <w:b/>
-                          <w:bCs/>
-                          <w:sz w:val="18"/>
-                        </w:rPr>
-                        <w:t>PMI ID:</w:t>
-                      </w:r>
-                      <w:r>
-                        <w:rPr>
-                          <w:sz w:val="18"/>
-                        </w:rPr>
-                        <w:t xml:space="preserve"> 1710280</w:t>
-                      </w:r>
-                    </w:p>
-                    <w:p>
-                      <w:pPr>
-                        <w:spacing w:after="0" w:line="240" w:lineRule="auto"/>
-                        <w:jc w:val="center"/>
-                        <w:rPr>
-                          <w:sz w:val="20"/>
-                        </w:rPr>
-                      </w:pPr>
-                    </w:p>
-                    <w:p>
-                      <w:pPr>
-                        <w:jc w:val="center"/>
-                      </w:pPr>
-                    </w:p>
-                    <w:p>
-                      <w:pPr>
-                        <w:jc w:val="center"/>
-                      </w:pPr>
-                    </w:p>
-                    <w:p>
-                      <w:pPr>
-                        <w:jc w:val="center"/>
-                      </w:pPr>
-                    </w:p>
-                    <w:p>
-                      <w:pPr>
-                        <w:jc w:val="center"/>
-                      </w:pPr>
-                    </w:p>
-                    <w:p>
-                      <w:pPr>
-                        <w:jc w:val="center"/>
-                      </w:pPr>
-                    </w:p>
-                    <w:p>
-                      <w:pPr>
-                        <w:jc w:val="center"/>
-                      </w:pPr>
-                    </w:p>
-                    <w:p>
-                      <w:pPr>
-                        <w:jc w:val="center"/>
-                      </w:pPr>
-                    </w:p>
-                    <w:p>
-                      <w:pPr>
-                        <w:jc w:val="center"/>
-                      </w:pPr>
-                    </w:p>
-                  </w:txbxContent>
-                </v:textbox>
-                <w10:wrap anchorx="margin"/>
-              </v:shape>
-            </w:pict>
-          </mc:Fallback>
-        </mc:AlternateContent>
-      </w:r>
-      <w:r>
-        <w:rPr>
-          <w:rFonts w:ascii="Verdana" w:eastAsia="Times New Roman" w:hAnsi="Verdana"/>
-          <w:b/>
-          <w:bCs/>
-          <w:noProof/>
-          <w:sz w:val="16"/>
-          <w:szCs w:val="16"/>
-          <w:lang w:val="en-IE" w:eastAsia="x-none"/>
-        </w:rPr>
-        <mc:AlternateContent>
-          <mc:Choice Requires="wps">
-            <w:drawing>
-              <wp:anchor distT="45720" distB="45720" distL="114300" distR="114300" simplePos="0" relativeHeight="251740160" behindDoc="0" locked="0" layoutInCell="1" allowOverlap="1" wp14:anchorId="1886708A" wp14:editId="6FAE344A">
-                <wp:simplePos x="0" y="0"/>
-                <wp:positionH relativeFrom="column">
-                  <wp:posOffset>1226820</wp:posOffset>
-                </wp:positionH>
-                <wp:positionV relativeFrom="paragraph">
-                  <wp:posOffset>144780</wp:posOffset>
-                </wp:positionV>
-                <wp:extent cx="4960620" cy="251460"/>
-                <wp:effectExtent l="0" t="0" r="0" b="0"/>
-                <wp:wrapNone/>
-                <wp:docPr id="1434119167" name="Text Box 2"/>
-                <wp:cNvGraphicFramePr>
-                  <a:graphicFrameLocks xmlns:a="http://schemas.openxmlformats.org/drawingml/2006/main"/>
-                </wp:cNvGraphicFramePr>
-                <a:graphic xmlns:a="http://schemas.openxmlformats.org/drawingml/2006/main">
-                  <a:graphicData uri="http://schemas.microsoft.com/office/word/2010/wordprocessingShape">
-                    <wps:wsp>
-                      <wps:cNvSpPr txBox="1">
-                        <a:spLocks noChangeArrowheads="1"/>
-                      </wps:cNvSpPr>
-                      <wps:spPr bwMode="auto">
-                        <a:xfrm>
-                          <a:off x="0" y="0"/>
-                          <a:ext cx="4960620" cy="251460"/>
-                        </a:xfrm>
-                        <a:prstGeom prst="rect">
-                          <a:avLst/>
-                        </a:prstGeom>
-                        <a:noFill/>
-                        <a:ln w="9525">
-                          <a:noFill/>
-                          <a:miter lim="800000"/>
-                          <a:headEnd/>
-                          <a:tailEnd/>
-                        </a:ln>
-                      </wps:spPr>
-                      <wps:txbx>
-                        <w:txbxContent>
-                          <w:p>
-                            <w:pPr>
-                              <w:ind w:left="720"/>
-                              <w:rPr>
-                                <w:rFonts w:asciiTheme="minorHAnsi" w:eastAsia="Times New Roman" w:hAnsiTheme="minorHAnsi" w:cstheme="minorHAnsi"/>
-                                <w:sz w:val="18"/>
-                                <w:szCs w:val="18"/>
-                                <w:lang w:val="en-IE" w:eastAsia="x-none"/>
-                              </w:rPr>
-                            </w:pPr>
-                            <w:r>
-                              <w:rPr>
-                                <w:rFonts w:asciiTheme="minorHAnsi" w:eastAsia="Times New Roman" w:hAnsiTheme="minorHAnsi" w:cstheme="minorHAnsi"/>
-                                <w:sz w:val="18"/>
-                                <w:szCs w:val="18"/>
-                                <w:lang w:val="en-IE" w:eastAsia="x-none"/>
-                              </w:rPr>
-                              <w:t xml:space="preserve">          </w:t>
-                            </w:r>
-                            <w:r>
-                              <w:rPr>
-                                <w:rFonts w:asciiTheme="minorHAnsi" w:eastAsia="Times New Roman" w:hAnsiTheme="minorHAnsi" w:cstheme="minorHAnsi"/>
-                                <w:sz w:val="18"/>
-                                <w:szCs w:val="18"/>
-                                <w:lang w:val="en-IE" w:eastAsia="x-none"/>
-                              </w:rPr>
-                              <w:t>https://www.linkedin.com/in/alijilani-pmp/</w:t>
-                            </w:r>
-                          </w:p>
-                          <w:p>
-                            <w:pPr>
-                              <w:ind w:left="720"/>
-                              <w:rPr>
-                                <w:rFonts w:asciiTheme="minorHAnsi" w:eastAsia="Times New Roman" w:hAnsiTheme="minorHAnsi" w:cstheme="minorHAnsi"/>
-                                <w:sz w:val="18"/>
-                                <w:szCs w:val="18"/>
-                                <w:lang w:val="en-IE" w:eastAsia="x-none"/>
-                              </w:rPr>
-                            </w:pPr>
-                          </w:p>
-                          <w:p>
-                            <w:pPr>
-                              <w:rPr>
-                                <w:rFonts w:asciiTheme="minorHAnsi" w:eastAsia="Times New Roman" w:hAnsiTheme="minorHAnsi" w:cstheme="minorHAnsi"/>
-                                <w:sz w:val="18"/>
-                                <w:szCs w:val="18"/>
-                                <w:lang w:val="en-IE" w:eastAsia="x-none"/>
-                              </w:rPr>
-                            </w:pPr>
-                          </w:p>
-                        </w:txbxContent>
-                      </wps:txbx>
-                      <wps:bodyPr rot="0" vert="horz" wrap="square" lIns="91440" tIns="45720" rIns="91440" bIns="45720" anchor="t" anchorCtr="0">
-                        <a:noAutofit/>
-                      </wps:bodyPr>
-                    </wps:wsp>
-                  </a:graphicData>
-                </a:graphic>
-                <wp14:sizeRelH relativeFrom="margin">
-                  <wp14:pctWidth>0</wp14:pctWidth>
-                </wp14:sizeRelH>
-                <wp14:sizeRelV relativeFrom="margin">
-                  <wp14:pctHeight>0</wp14:pctHeight>
-                </wp14:sizeRelV>
-              </wp:anchor>
-            </w:drawing>
-          </mc:Choice>
-          <mc:Fallback>
-            <w:pict>
-              <v:shape w14:anchorId="1886708A" id="_x0000_s1027" type="#_x0000_t202" style="position:absolute;margin-left:96.6pt;margin-top:11.4pt;width:390.6pt;height:19.8pt;z-index:251740160;visibility:visible;mso-wrap-style:square;mso-width-percent:0;mso-height-percent:0;mso-wrap-distance-left:9pt;mso-wrap-distance-top:3.6pt;mso-wrap-distance-right:9pt;mso-wrap-distance-bottom:3.6pt;mso-position-horizontal:absolute;mso-position-horizontal-relative:text;mso-position-vertical:absolute;mso-position-vertical-relative:text;mso-width-percent:0;mso-height-percent:0;mso-width-relative:margin;mso-height-relative:margin;v-text-anchor:top" o:gfxdata="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" filled="f" stroked="f">
-                <v:textbox>
-                  <w:txbxContent>
-                    <w:p>
-                      <w:pPr>
-                        <w:ind w:left="720"/>
-                        <w:rPr>
-                          <w:rFonts w:asciiTheme="minorHAnsi" w:eastAsia="Times New Roman" w:hAnsiTheme="minorHAnsi" w:cstheme="minorHAnsi"/>
-                          <w:sz w:val="18"/>
-                          <w:szCs w:val="18"/>
-                          <w:lang w:val="en-IE" w:eastAsia="x-none"/>
-                        </w:rPr>
-                      </w:pPr>
-                      <w:r>
-                        <w:rPr>
-                          <w:rFonts w:asciiTheme="minorHAnsi" w:eastAsia="Times New Roman" w:hAnsiTheme="minorHAnsi" w:cstheme="minorHAnsi"/>
-                          <w:sz w:val="18"/>
-                          <w:szCs w:val="18"/>
-                          <w:lang w:val="en-IE" w:eastAsia="x-none"/>
-                        </w:rPr>
-                        <w:t xml:space="preserve">          </w:t>
-                      </w:r>
-                      <w:r>
-                        <w:rPr>
-                          <w:rFonts w:asciiTheme="minorHAnsi" w:eastAsia="Times New Roman" w:hAnsiTheme="minorHAnsi" w:cstheme="minorHAnsi"/>
-                          <w:sz w:val="18"/>
-                          <w:szCs w:val="18"/>
-                          <w:lang w:val="en-IE" w:eastAsia="x-none"/>
-                        </w:rPr>
-                        <w:t>https://www.linkedin.com/in/alijilani-pmp/</w:t>
-                      </w:r>
-                    </w:p>
-                    <w:p>
-                      <w:pPr>
-                        <w:ind w:left="720"/>
-                        <w:rPr>
-                          <w:rFonts w:asciiTheme="minorHAnsi" w:eastAsia="Times New Roman" w:hAnsiTheme="minorHAnsi" w:cstheme="minorHAnsi"/>
-                          <w:sz w:val="18"/>
-                          <w:szCs w:val="18"/>
-                          <w:lang w:val="en-IE" w:eastAsia="x-none"/>
-                        </w:rPr>
-                      </w:pPr>
-                    </w:p>
-                    <w:p>
-                      <w:pPr>
-                        <w:rPr>
-                          <w:rFonts w:asciiTheme="minorHAnsi" w:eastAsia="Times New Roman" w:hAnsiTheme="minorHAnsi" w:cstheme="minorHAnsi"/>
-                          <w:sz w:val="18"/>
-                          <w:szCs w:val="18"/>
-                          <w:lang w:val="en-IE" w:eastAsia="x-none"/>
-                        </w:rPr>
-                      </w:pPr>
-                    </w:p>
-                  </w:txbxContent>
-                </v:textbox>
-              </v:shape>
-            </w:pict>
-          </mc:Fallback>
-        </mc:AlternateContent>
-      </w:r>
       <w:r>
         <w:rPr>
           <w:rFonts w:ascii="Verdana" w:eastAsia="Times New Roman" w:hAnsi="Verdana"/>
@@ -1124,11 +271,8 @@
         <w:spacing w:after="0" w:line="240" w:lineRule="auto"/>
         <w:jc w:val="both"/>
         <w:rPr>
-          <w:rFonts w:ascii="Verdana" w:eastAsia="Times New Roman" w:hAnsi="Verdana"/>
-          <w:b/>
-          <w:bCs/>
-          <w:sz w:val="16"/>
-          <w:szCs w:val="24"/>
+          <w:rFonts w:ascii="Verdana" w:hAnsi="Verdana"/>
+          <w:sz w:val="16"/>
         </w:rPr>
       </w:pPr>
       <w:r>
@@ -1237,2537 +381,7 @@
         </w:rPr>
         <w:br/>
       </w:r>
-      <w:r>
-        <w:rPr>
-          <w:rFonts w:ascii="Verdana" w:eastAsia="Times New Roman" w:hAnsi="Verdana"/>
-          <w:b/>
-          <w:bCs/>
-          <w:sz w:val="16"/>
-          <w:szCs w:val="24"/>
-          <w:highlight w:val="lightGray"/>
-        </w:rPr>
-        <w:t>1</w:t>
-      </w:r>
-      <w:r>
-        <w:rPr>
-          <w:rFonts w:ascii="Verdana" w:eastAsia="Times New Roman" w:hAnsi="Verdana"/>
-          <w:b/>
-          <w:bCs/>
-          <w:sz w:val="16"/>
-          <w:szCs w:val="24"/>
-          <w:highlight w:val="lightGray"/>
-        </w:rPr>
-        <w:t xml:space="preserve">. </w:t>
-      </w:r>
-      <w:r>
-        <w:rPr>
-          <w:rFonts w:ascii="Verdana" w:eastAsia="Times New Roman" w:hAnsi="Verdana"/>
-          <w:b/>
-          <w:bCs/>
-          <w:sz w:val="16"/>
-          <w:szCs w:val="24"/>
-          <w:highlight w:val="lightGray"/>
-        </w:rPr>
-        <w:t>Roshan Packages Limited</w:t>
-      </w:r>
-      <w:r>
-        <w:rPr>
-          <w:rFonts w:ascii="Verdana" w:eastAsia="Times New Roman" w:hAnsi="Verdana"/>
-          <w:b/>
-          <w:bCs/>
-          <w:sz w:val="16"/>
-          <w:szCs w:val="24"/>
-          <w:highlight w:val="lightGray"/>
-        </w:rPr>
-        <w:t>.</w:t>
-      </w:r>
-      <w:r>
-        <w:rPr>
-          <w:rFonts w:ascii="Verdana" w:eastAsia="Times New Roman" w:hAnsi="Verdana"/>
-          <w:b/>
-          <w:bCs/>
-          <w:sz w:val="16"/>
-          <w:szCs w:val="24"/>
-          <w:highlight w:val="lightGray"/>
-        </w:rPr>
-        <w:t xml:space="preserve"> </w:t>
-      </w:r>
-      <w:r>
-        <w:rPr>
-          <w:rFonts w:ascii="Verdana" w:eastAsia="Times New Roman" w:hAnsi="Verdana"/>
-          <w:b/>
-          <w:bCs/>
-          <w:sz w:val="16"/>
-          <w:szCs w:val="24"/>
-          <w:highlight w:val="lightGray"/>
-        </w:rPr>
-        <w:tab/>
-      </w:r>
-      <w:r>
-        <w:rPr>
-          <w:rFonts w:ascii="Verdana" w:eastAsia="Times New Roman" w:hAnsi="Verdana"/>
-          <w:b/>
-          <w:bCs/>
-          <w:sz w:val="16"/>
-          <w:szCs w:val="24"/>
-          <w:highlight w:val="lightGray"/>
-        </w:rPr>
-        <w:tab/>
-      </w:r>
-      <w:r>
-        <w:rPr>
-          <w:rFonts w:ascii="Verdana" w:eastAsia="Times New Roman" w:hAnsi="Verdana"/>
-          <w:b/>
-          <w:bCs/>
-          <w:sz w:val="16"/>
-          <w:szCs w:val="24"/>
-          <w:highlight w:val="lightGray"/>
-        </w:rPr>
-        <w:tab/>
-      </w:r>
-      <w:r>
-        <w:rPr>
-          <w:rFonts w:ascii="Verdana" w:eastAsia="Times New Roman" w:hAnsi="Verdana"/>
-          <w:b/>
-          <w:bCs/>
-          <w:sz w:val="16"/>
-          <w:szCs w:val="24"/>
-          <w:highlight w:val="lightGray"/>
-        </w:rPr>
-        <w:t xml:space="preserve">         </w:t>
-      </w:r>
-      <w:r>
-        <w:rPr>
-          <w:rFonts w:ascii="Verdana" w:eastAsia="Times New Roman" w:hAnsi="Verdana"/>
-          <w:b/>
-          <w:bCs/>
-          <w:sz w:val="16"/>
-          <w:szCs w:val="24"/>
-          <w:highlight w:val="lightGray"/>
-        </w:rPr>
-        <w:tab/>
-      </w:r>
-      <w:r>
-        <w:rPr>
-          <w:rFonts w:ascii="Verdana" w:eastAsia="Times New Roman" w:hAnsi="Verdana"/>
-          <w:b/>
-          <w:bCs/>
-          <w:sz w:val="16"/>
-          <w:szCs w:val="24"/>
-          <w:highlight w:val="lightGray"/>
-        </w:rPr>
-        <w:t>Project Manager</w:t>
-      </w:r>
-      <w:r>
-        <w:rPr>
-          <w:rFonts w:ascii="Verdana" w:eastAsia="Times New Roman" w:hAnsi="Verdana"/>
-          <w:b/>
-          <w:bCs/>
-          <w:sz w:val="16"/>
-          <w:szCs w:val="24"/>
-          <w:highlight w:val="lightGray"/>
-        </w:rPr>
-        <w:t>/</w:t>
-      </w:r>
-      <w:r>
-        <w:rPr>
-          <w:rFonts w:ascii="Verdana" w:eastAsia="Times New Roman" w:hAnsi="Verdana"/>
-          <w:b/>
-          <w:bCs/>
-          <w:sz w:val="16"/>
-          <w:szCs w:val="24"/>
-          <w:highlight w:val="lightGray"/>
-        </w:rPr>
-        <w:t xml:space="preserve">Head </w:t>
-      </w:r>
-      <w:r>
-        <w:rPr>
-          <w:rFonts w:ascii="Verdana" w:eastAsia="Times New Roman" w:hAnsi="Verdana"/>
-          <w:b/>
-          <w:bCs/>
-          <w:sz w:val="16"/>
-          <w:szCs w:val="24"/>
-          <w:highlight w:val="lightGray"/>
-        </w:rPr>
-        <w:t xml:space="preserve">of </w:t>
-      </w:r>
-      <w:r>
-        <w:rPr>
-          <w:rFonts w:ascii="Verdana" w:eastAsia="Times New Roman" w:hAnsi="Verdana"/>
-          <w:b/>
-          <w:bCs/>
-          <w:sz w:val="16"/>
-          <w:szCs w:val="24"/>
-          <w:highlight w:val="lightGray"/>
-        </w:rPr>
-        <w:t xml:space="preserve">IT Dept </w:t>
-      </w:r>
-      <w:r>
-        <w:rPr>
-          <w:rFonts w:ascii="Verdana" w:eastAsia="Times New Roman" w:hAnsi="Verdana"/>
-          <w:b/>
-          <w:bCs/>
-          <w:sz w:val="16"/>
-          <w:szCs w:val="24"/>
-          <w:highlight w:val="lightGray"/>
-        </w:rPr>
-        <w:t>–</w:t>
-      </w:r>
-      <w:r>
-        <w:rPr>
-          <w:rFonts w:ascii="Verdana" w:eastAsia="Times New Roman" w:hAnsi="Verdana"/>
-          <w:b/>
-          <w:bCs/>
-          <w:sz w:val="16"/>
-          <w:szCs w:val="24"/>
-          <w:highlight w:val="lightGray"/>
-        </w:rPr>
-        <w:t xml:space="preserve"> </w:t>
-      </w:r>
-      <w:r>
-        <w:rPr>
-          <w:rFonts w:ascii="Verdana" w:eastAsia="Times New Roman" w:hAnsi="Verdana"/>
-          <w:b/>
-          <w:bCs/>
-          <w:sz w:val="16"/>
-          <w:szCs w:val="24"/>
-          <w:highlight w:val="lightGray"/>
-        </w:rPr>
-        <w:t>Lahor</w:t>
-      </w:r>
-      <w:r>
-        <w:rPr>
-          <w:rFonts w:ascii="Verdana" w:eastAsia="Times New Roman" w:hAnsi="Verdana"/>
-          <w:b/>
-          <w:bCs/>
-          <w:sz w:val="16"/>
-          <w:szCs w:val="24"/>
-          <w:highlight w:val="lightGray"/>
-        </w:rPr>
-        <w:t>,</w:t>
-      </w:r>
-      <w:r>
-        <w:rPr>
-          <w:rFonts w:ascii="Verdana" w:eastAsia="Times New Roman" w:hAnsi="Verdana"/>
-          <w:b/>
-          <w:bCs/>
-          <w:sz w:val="16"/>
-          <w:szCs w:val="24"/>
-          <w:highlight w:val="lightGray"/>
-        </w:rPr>
-        <w:t xml:space="preserve"> </w:t>
-      </w:r>
-      <w:r>
-        <w:rPr>
-          <w:rFonts w:ascii="Verdana" w:eastAsia="Times New Roman" w:hAnsi="Verdana"/>
-          <w:b/>
-          <w:bCs/>
-          <w:sz w:val="16"/>
-          <w:szCs w:val="24"/>
-          <w:highlight w:val="lightGray"/>
-        </w:rPr>
-        <w:t>Pakistan</w:t>
-      </w:r>
-      <w:r>
-        <w:rPr>
-          <w:rFonts w:ascii="Verdana" w:eastAsia="Times New Roman" w:hAnsi="Verdana"/>
-          <w:b/>
-          <w:bCs/>
-          <w:sz w:val="16"/>
-          <w:szCs w:val="24"/>
-          <w:highlight w:val="lightGray"/>
-        </w:rPr>
-        <w:t>.</w:t>
-      </w:r>
-    </w:p>
-    <w:p>
-      <w:pPr>
-        <w:spacing w:after="0" w:line="360" w:lineRule="auto"/>
-        <w:rPr>
-          <w:rFonts w:ascii="Verdana" w:hAnsi="Verdana"/>
-          <w:sz w:val="16"/>
-          <w:szCs w:val="24"/>
-        </w:rPr>
-      </w:pPr>
-      <w:r>
-        <w:rPr>
-          <w:rFonts w:ascii="Verdana" w:hAnsi="Verdana"/>
-          <w:sz w:val="6"/>
-          <w:szCs w:val="18"/>
-        </w:rPr>
-        <w:br/>
-      </w:r>
-      <w:r>
-        <w:rPr>
-          <w:rFonts w:ascii="Verdana" w:hAnsi="Verdana"/>
-          <w:sz w:val="16"/>
-          <w:szCs w:val="24"/>
-        </w:rPr>
-        <w:t>a.</w:t>
-      </w:r>
-      <w:r>
-        <w:rPr>
-          <w:rFonts w:ascii="Verdana" w:hAnsi="Verdana"/>
-          <w:sz w:val="16"/>
-          <w:szCs w:val="24"/>
-        </w:rPr>
-        <w:t xml:space="preserve"> </w:t>
-      </w:r>
-      <w:r>
-        <w:rPr>
-          <w:rFonts w:ascii="Verdana" w:hAnsi="Verdana"/>
-          <w:b/>
-          <w:bCs/>
-          <w:sz w:val="16"/>
-          <w:szCs w:val="24"/>
-        </w:rPr>
-        <w:t>Service Design &amp; Development</w:t>
-      </w:r>
-      <w:r>
-        <w:rPr>
-          <w:rFonts w:ascii="Verdana" w:hAnsi="Verdana"/>
-          <w:b/>
-          <w:bCs/>
-          <w:sz w:val="16"/>
-          <w:szCs w:val="24"/>
-        </w:rPr>
-        <w:t>/ Project Management</w:t>
-      </w:r>
-      <w:r>
-        <w:rPr>
-          <w:rFonts w:ascii="Verdana" w:hAnsi="Verdana"/>
-          <w:b/>
-          <w:bCs/>
-          <w:sz w:val="16"/>
-          <w:szCs w:val="24"/>
-        </w:rPr>
-        <w:t>:</w:t>
-      </w:r>
-      <w:r>
-        <w:rPr>
-          <w:rFonts w:ascii="Verdana" w:hAnsi="Verdana"/>
-          <w:sz w:val="16"/>
-          <w:szCs w:val="24"/>
-        </w:rPr>
-        <w:t xml:space="preserve"> Service Development Jira ITSM</w:t>
-      </w:r>
-      <w:r>
-        <w:rPr>
-          <w:rFonts w:ascii="Verdana" w:hAnsi="Verdana"/>
-          <w:sz w:val="16"/>
-          <w:szCs w:val="24"/>
-        </w:rPr>
-        <w:t xml:space="preserve"> &amp; Dev</w:t>
-      </w:r>
-      <w:r>
-        <w:rPr>
-          <w:rFonts w:ascii="Verdana" w:hAnsi="Verdana"/>
-          <w:sz w:val="16"/>
-          <w:szCs w:val="24"/>
-        </w:rPr>
-        <w:t>.</w:t>
-      </w:r>
-      <w:r>
-        <w:rPr>
-          <w:rFonts w:ascii="Verdana" w:hAnsi="Verdana"/>
-          <w:sz w:val="16"/>
-          <w:szCs w:val="24"/>
-        </w:rPr>
-        <w:t xml:space="preserve"> Industry 4.0.</w:t>
-      </w:r>
-      <w:r>
-        <w:rPr>
-          <w:rFonts w:ascii="Verdana" w:hAnsi="Verdana"/>
-          <w:sz w:val="4"/>
-          <w:szCs w:val="18"/>
-        </w:rPr>
-        <w:br/>
-      </w:r>
-      <w:r>
-        <w:rPr>
-          <w:rFonts w:ascii="Verdana" w:hAnsi="Verdana"/>
-          <w:sz w:val="16"/>
-          <w:szCs w:val="24"/>
-        </w:rPr>
-        <w:t>b.</w:t>
-      </w:r>
-      <w:r>
-        <w:rPr>
-          <w:rFonts w:ascii="Verdana" w:hAnsi="Verdana"/>
-          <w:b/>
-          <w:bCs/>
-          <w:sz w:val="16"/>
-          <w:szCs w:val="24"/>
-        </w:rPr>
-        <w:t xml:space="preserve"> </w:t>
-      </w:r>
-      <w:r>
-        <w:rPr>
-          <w:rFonts w:ascii="Verdana" w:hAnsi="Verdana"/>
-          <w:b/>
-          <w:bCs/>
-          <w:sz w:val="16"/>
-          <w:szCs w:val="24"/>
-        </w:rPr>
-        <w:t>Agility &amp; Digitalization, Traceability</w:t>
-      </w:r>
-      <w:r>
-        <w:rPr>
-          <w:rFonts w:ascii="Verdana" w:hAnsi="Verdana"/>
-          <w:b/>
-          <w:bCs/>
-          <w:sz w:val="16"/>
-          <w:szCs w:val="24"/>
-        </w:rPr>
-        <w:t>:</w:t>
-      </w:r>
-      <w:r>
-        <w:rPr>
-          <w:rFonts w:ascii="Verdana" w:hAnsi="Verdana"/>
-          <w:sz w:val="16"/>
-          <w:szCs w:val="24"/>
-        </w:rPr>
-        <w:t xml:space="preserve"> </w:t>
-      </w:r>
-      <w:r>
-        <w:rPr>
-          <w:rFonts w:ascii="Verdana" w:hAnsi="Verdana"/>
-          <w:sz w:val="16"/>
-          <w:szCs w:val="24"/>
-        </w:rPr>
-        <w:t xml:space="preserve">Manage </w:t>
-      </w:r>
-      <w:r>
-        <w:rPr>
-          <w:rFonts w:ascii="Verdana" w:hAnsi="Verdana"/>
-          <w:sz w:val="16"/>
-          <w:szCs w:val="24"/>
-        </w:rPr>
-        <w:t>SA</w:t>
-      </w:r>
-      <w:r>
-        <w:rPr>
-          <w:rFonts w:ascii="Verdana" w:hAnsi="Verdana"/>
-          <w:sz w:val="16"/>
-          <w:szCs w:val="24"/>
-        </w:rPr>
-        <w:t>P Development team</w:t>
-      </w:r>
-      <w:r>
-        <w:rPr>
-          <w:rFonts w:ascii="Verdana" w:hAnsi="Verdana"/>
-          <w:sz w:val="16"/>
-          <w:szCs w:val="24"/>
-        </w:rPr>
-        <w:t>, Business Process Improvement</w:t>
-      </w:r>
-      <w:r>
-        <w:rPr>
-          <w:rFonts w:ascii="Verdana" w:hAnsi="Verdana"/>
-          <w:sz w:val="16"/>
-          <w:szCs w:val="24"/>
-        </w:rPr>
-        <w:t xml:space="preserve"> + Audit</w:t>
-      </w:r>
-      <w:r>
-        <w:rPr>
-          <w:rFonts w:ascii="Verdana" w:hAnsi="Verdana"/>
-          <w:sz w:val="16"/>
-          <w:szCs w:val="24"/>
-        </w:rPr>
-        <w:t>.</w:t>
-      </w:r>
-    </w:p>
-    <w:p>
-      <w:pPr>
-        <w:spacing w:after="0" w:line="240" w:lineRule="auto"/>
-        <w:jc w:val="both"/>
-        <w:rPr>
-          <w:rFonts w:ascii="Verdana" w:eastAsia="Times New Roman" w:hAnsi="Verdana"/>
-          <w:b/>
-          <w:bCs/>
-          <w:sz w:val="16"/>
-          <w:szCs w:val="24"/>
-        </w:rPr>
-      </w:pPr>
-      <w:r>
-        <w:rPr>
-          <w:rFonts w:ascii="Verdana" w:eastAsia="Times New Roman" w:hAnsi="Verdana"/>
-          <w:b/>
-          <w:bCs/>
-          <w:sz w:val="2"/>
-          <w:szCs w:val="10"/>
-          <w:highlight w:val="lightGray"/>
-        </w:rPr>
-        <w:br/>
-      </w:r>
-      <w:r>
-        <w:rPr>
-          <w:rFonts w:ascii="Verdana" w:eastAsia="Times New Roman" w:hAnsi="Verdana"/>
-          <w:b/>
-          <w:bCs/>
-          <w:sz w:val="16"/>
-          <w:szCs w:val="24"/>
-          <w:highlight w:val="lightGray"/>
-        </w:rPr>
-        <w:t>2</w:t>
-      </w:r>
-      <w:r>
-        <w:rPr>
-          <w:rFonts w:ascii="Verdana" w:eastAsia="Times New Roman" w:hAnsi="Verdana"/>
-          <w:b/>
-          <w:bCs/>
-          <w:sz w:val="16"/>
-          <w:szCs w:val="24"/>
-          <w:highlight w:val="lightGray"/>
-        </w:rPr>
-        <w:t xml:space="preserve">. </w:t>
-      </w:r>
-      <w:proofErr w:type="spellStart"/>
-      <w:r>
-        <w:rPr>
-          <w:rFonts w:ascii="Verdana" w:eastAsia="Times New Roman" w:hAnsi="Verdana"/>
-          <w:b/>
-          <w:bCs/>
-          <w:sz w:val="16"/>
-          <w:szCs w:val="24"/>
-          <w:highlight w:val="lightGray"/>
-        </w:rPr>
-        <w:t>Pure</w:t>
-      </w:r>
-      <w:r>
-        <w:rPr>
-          <w:rFonts w:ascii="Verdana" w:eastAsia="Times New Roman" w:hAnsi="Verdana"/>
-          <w:b/>
-          <w:bCs/>
-          <w:sz w:val="16"/>
-          <w:szCs w:val="24"/>
-          <w:highlight w:val="lightGray"/>
-        </w:rPr>
-        <w:t>L</w:t>
-      </w:r>
-      <w:r>
-        <w:rPr>
-          <w:rFonts w:ascii="Verdana" w:eastAsia="Times New Roman" w:hAnsi="Verdana"/>
-          <w:b/>
-          <w:bCs/>
-          <w:sz w:val="16"/>
-          <w:szCs w:val="24"/>
-          <w:highlight w:val="lightGray"/>
-        </w:rPr>
-        <w:t>ogics</w:t>
-      </w:r>
-      <w:proofErr w:type="spellEnd"/>
-      <w:r>
-        <w:rPr>
-          <w:rFonts w:ascii="Verdana" w:eastAsia="Times New Roman" w:hAnsi="Verdana"/>
-          <w:b/>
-          <w:bCs/>
-          <w:sz w:val="16"/>
-          <w:szCs w:val="24"/>
-          <w:highlight w:val="lightGray"/>
-        </w:rPr>
-        <w:t xml:space="preserve"> </w:t>
-      </w:r>
-      <w:r>
-        <w:rPr>
-          <w:rFonts w:ascii="Verdana" w:eastAsia="Times New Roman" w:hAnsi="Verdana"/>
-          <w:b/>
-          <w:bCs/>
-          <w:sz w:val="16"/>
-          <w:szCs w:val="24"/>
-          <w:highlight w:val="lightGray"/>
-        </w:rPr>
-        <w:t>Pvt. Ltd.</w:t>
-      </w:r>
-      <w:r>
-        <w:rPr>
-          <w:rFonts w:ascii="Verdana" w:eastAsia="Times New Roman" w:hAnsi="Verdana"/>
-          <w:b/>
-          <w:bCs/>
-          <w:sz w:val="16"/>
-          <w:szCs w:val="24"/>
-          <w:highlight w:val="lightGray"/>
-        </w:rPr>
-        <w:t xml:space="preserve"> </w:t>
-      </w:r>
-      <w:r>
-        <w:rPr>
-          <w:rFonts w:ascii="Verdana" w:eastAsia="Times New Roman" w:hAnsi="Verdana"/>
-          <w:b/>
-          <w:bCs/>
-          <w:sz w:val="16"/>
-          <w:szCs w:val="24"/>
-          <w:highlight w:val="lightGray"/>
-        </w:rPr>
-        <w:tab/>
-      </w:r>
-      <w:r>
-        <w:rPr>
-          <w:rFonts w:ascii="Verdana" w:eastAsia="Times New Roman" w:hAnsi="Verdana"/>
-          <w:i/>
-          <w:iCs/>
-          <w:sz w:val="16"/>
-          <w:szCs w:val="24"/>
-          <w:highlight w:val="lightGray"/>
-        </w:rPr>
-        <w:t>(Left after Car Accident)</w:t>
-      </w:r>
-      <w:r>
-        <w:rPr>
-          <w:rFonts w:ascii="Verdana" w:eastAsia="Times New Roman" w:hAnsi="Verdana"/>
-          <w:b/>
-          <w:bCs/>
-          <w:sz w:val="16"/>
-          <w:szCs w:val="24"/>
-          <w:highlight w:val="lightGray"/>
-        </w:rPr>
-        <w:tab/>
-      </w:r>
-      <w:r>
-        <w:rPr>
-          <w:rFonts w:ascii="Verdana" w:eastAsia="Times New Roman" w:hAnsi="Verdana"/>
-          <w:b/>
-          <w:bCs/>
-          <w:sz w:val="16"/>
-          <w:szCs w:val="24"/>
-          <w:highlight w:val="lightGray"/>
-        </w:rPr>
-        <w:tab/>
-      </w:r>
-      <w:r>
-        <w:rPr>
-          <w:rFonts w:ascii="Verdana" w:eastAsia="Times New Roman" w:hAnsi="Verdana"/>
-          <w:b/>
-          <w:bCs/>
-          <w:sz w:val="16"/>
-          <w:szCs w:val="24"/>
-          <w:highlight w:val="lightGray"/>
-        </w:rPr>
-        <w:t xml:space="preserve">Senior </w:t>
-      </w:r>
-      <w:r>
-        <w:rPr>
-          <w:rFonts w:ascii="Verdana" w:eastAsia="Times New Roman" w:hAnsi="Verdana"/>
-          <w:b/>
-          <w:bCs/>
-          <w:sz w:val="16"/>
-          <w:szCs w:val="24"/>
-          <w:highlight w:val="lightGray"/>
-        </w:rPr>
-        <w:t xml:space="preserve">Technical </w:t>
-      </w:r>
-      <w:r>
-        <w:rPr>
-          <w:rFonts w:ascii="Verdana" w:eastAsia="Times New Roman" w:hAnsi="Verdana"/>
-          <w:b/>
-          <w:bCs/>
-          <w:sz w:val="16"/>
-          <w:szCs w:val="24"/>
-          <w:highlight w:val="lightGray"/>
-        </w:rPr>
-        <w:t xml:space="preserve">Project Manager - </w:t>
-      </w:r>
-      <w:r>
-        <w:rPr>
-          <w:rFonts w:ascii="Verdana" w:eastAsia="Times New Roman" w:hAnsi="Verdana"/>
-          <w:b/>
-          <w:bCs/>
-          <w:sz w:val="16"/>
-          <w:szCs w:val="24"/>
-          <w:highlight w:val="lightGray"/>
-        </w:rPr>
-        <w:t>Remote</w:t>
-      </w:r>
-      <w:r>
-        <w:rPr>
-          <w:rFonts w:ascii="Verdana" w:eastAsia="Times New Roman" w:hAnsi="Verdana"/>
-          <w:b/>
-          <w:bCs/>
-          <w:sz w:val="16"/>
-          <w:szCs w:val="24"/>
-          <w:highlight w:val="lightGray"/>
-        </w:rPr>
-        <w:t>.</w:t>
-      </w:r>
-    </w:p>
-    <w:p>
-      <w:pPr>
-        <w:spacing w:after="0" w:line="360" w:lineRule="auto"/>
-        <w:rPr>
-          <w:rFonts w:ascii="Verdana" w:hAnsi="Verdana"/>
-          <w:sz w:val="16"/>
-          <w:szCs w:val="24"/>
-        </w:rPr>
-      </w:pPr>
-      <w:r>
-        <w:rPr>
-          <w:rFonts w:ascii="Verdana" w:hAnsi="Verdana"/>
-          <w:sz w:val="6"/>
-          <w:szCs w:val="18"/>
-        </w:rPr>
-        <w:br/>
-      </w:r>
-      <w:r>
-        <w:rPr>
-          <w:rFonts w:ascii="Verdana" w:hAnsi="Verdana"/>
-          <w:sz w:val="16"/>
-          <w:szCs w:val="24"/>
-        </w:rPr>
-        <w:t>a.</w:t>
-      </w:r>
-      <w:r>
-        <w:rPr>
-          <w:rFonts w:ascii="Verdana" w:hAnsi="Verdana"/>
-          <w:b/>
-          <w:bCs/>
-          <w:sz w:val="16"/>
-          <w:szCs w:val="24"/>
-        </w:rPr>
-        <w:t xml:space="preserve"> </w:t>
-      </w:r>
-      <w:r>
-        <w:rPr>
-          <w:rFonts w:ascii="Verdana" w:hAnsi="Verdana"/>
-          <w:b/>
-          <w:bCs/>
-          <w:sz w:val="16"/>
-          <w:szCs w:val="24"/>
-        </w:rPr>
-        <w:t>Sparrows.co</w:t>
-      </w:r>
-      <w:r>
-        <w:rPr>
-          <w:rFonts w:ascii="Verdana" w:hAnsi="Verdana"/>
-          <w:b/>
-          <w:bCs/>
-          <w:sz w:val="16"/>
-          <w:szCs w:val="24"/>
-        </w:rPr>
-        <w:t xml:space="preserve">: </w:t>
-      </w:r>
-      <w:r>
-        <w:rPr>
-          <w:rFonts w:ascii="Verdana" w:hAnsi="Verdana"/>
-          <w:sz w:val="16"/>
-          <w:szCs w:val="24"/>
-        </w:rPr>
-        <w:t xml:space="preserve">Social Media </w:t>
-      </w:r>
-      <w:r>
-        <w:rPr>
-          <w:rFonts w:ascii="Verdana" w:hAnsi="Verdana"/>
-          <w:sz w:val="16"/>
-          <w:szCs w:val="24"/>
-        </w:rPr>
-        <w:t>Platform</w:t>
-      </w:r>
-      <w:r>
-        <w:rPr>
-          <w:rFonts w:ascii="Verdana" w:hAnsi="Verdana"/>
-          <w:sz w:val="16"/>
-          <w:szCs w:val="24"/>
-        </w:rPr>
-        <w:t xml:space="preserve"> comprising features of LinkedIn &amp; Facebook</w:t>
-      </w:r>
-      <w:r>
-        <w:rPr>
-          <w:rFonts w:ascii="Verdana" w:hAnsi="Verdana"/>
-          <w:sz w:val="16"/>
-          <w:szCs w:val="24"/>
-        </w:rPr>
-        <w:t>.</w:t>
-      </w:r>
-      <w:r>
-        <w:rPr>
-          <w:rFonts w:ascii="Verdana" w:hAnsi="Verdana"/>
-          <w:sz w:val="16"/>
-          <w:szCs w:val="24"/>
-        </w:rPr>
-        <w:t xml:space="preserve"> Python, </w:t>
-      </w:r>
-      <w:proofErr w:type="spellStart"/>
-      <w:r>
-        <w:rPr>
-          <w:rFonts w:ascii="Verdana" w:hAnsi="Verdana"/>
-          <w:sz w:val="16"/>
-          <w:szCs w:val="24"/>
-        </w:rPr>
-        <w:t>PostGreSQL</w:t>
-      </w:r>
-      <w:proofErr w:type="spellEnd"/>
-      <w:r>
-        <w:rPr>
-          <w:rFonts w:ascii="Verdana" w:hAnsi="Verdana"/>
-          <w:sz w:val="16"/>
-          <w:szCs w:val="24"/>
-        </w:rPr>
-        <w:t>, Django.</w:t>
-      </w:r>
-      <w:r>
-        <w:rPr>
-          <w:rFonts w:ascii="Verdana" w:hAnsi="Verdana"/>
-          <w:sz w:val="4"/>
-          <w:szCs w:val="18"/>
-        </w:rPr>
-        <w:br/>
-      </w:r>
-      <w:r>
-        <w:rPr>
-          <w:rFonts w:ascii="Verdana" w:hAnsi="Verdana"/>
-          <w:sz w:val="16"/>
-          <w:szCs w:val="24"/>
-        </w:rPr>
-        <w:t>b.</w:t>
-      </w:r>
-      <w:r>
-        <w:rPr>
-          <w:rFonts w:ascii="Verdana" w:hAnsi="Verdana"/>
-          <w:sz w:val="16"/>
-          <w:szCs w:val="24"/>
-        </w:rPr>
-        <w:t xml:space="preserve"> </w:t>
-      </w:r>
-      <w:r>
-        <w:rPr>
-          <w:rFonts w:ascii="Verdana" w:hAnsi="Verdana"/>
-          <w:b/>
-          <w:bCs/>
-          <w:sz w:val="16"/>
-          <w:szCs w:val="24"/>
-        </w:rPr>
-        <w:t>Clinical Wellness Network:</w:t>
-      </w:r>
-      <w:r>
-        <w:rPr>
-          <w:rFonts w:ascii="Verdana" w:hAnsi="Verdana"/>
-          <w:sz w:val="16"/>
-          <w:szCs w:val="24"/>
-        </w:rPr>
-        <w:t xml:space="preserve"> </w:t>
-      </w:r>
-      <w:r>
-        <w:rPr>
-          <w:rFonts w:ascii="Verdana" w:hAnsi="Verdana"/>
-          <w:sz w:val="16"/>
-          <w:szCs w:val="24"/>
-        </w:rPr>
-        <w:t>Healthcare App</w:t>
-      </w:r>
-      <w:r>
-        <w:rPr>
-          <w:rFonts w:ascii="Verdana" w:hAnsi="Verdana"/>
-          <w:sz w:val="16"/>
-          <w:szCs w:val="24"/>
-        </w:rPr>
-        <w:t xml:space="preserve"> (</w:t>
-      </w:r>
-      <w:r>
-        <w:rPr>
-          <w:rFonts w:ascii="Verdana" w:hAnsi="Verdana"/>
-          <w:sz w:val="16"/>
-          <w:szCs w:val="24"/>
-        </w:rPr>
-        <w:t>NodeJS</w:t>
-      </w:r>
-      <w:r>
-        <w:rPr>
-          <w:rFonts w:ascii="Verdana" w:hAnsi="Verdana"/>
-          <w:sz w:val="16"/>
-          <w:szCs w:val="24"/>
-        </w:rPr>
-        <w:t>)</w:t>
-      </w:r>
-      <w:r>
-        <w:rPr>
-          <w:rFonts w:ascii="Verdana" w:hAnsi="Verdana"/>
-          <w:sz w:val="16"/>
-          <w:szCs w:val="24"/>
-        </w:rPr>
-        <w:t xml:space="preserve"> c.</w:t>
-      </w:r>
-      <w:r>
-        <w:rPr>
-          <w:rFonts w:ascii="Verdana" w:hAnsi="Verdana"/>
-          <w:sz w:val="16"/>
-          <w:szCs w:val="24"/>
-        </w:rPr>
-        <w:t xml:space="preserve"> </w:t>
-      </w:r>
-      <w:r>
-        <w:rPr>
-          <w:rFonts w:ascii="Verdana" w:hAnsi="Verdana"/>
-          <w:b/>
-          <w:bCs/>
-          <w:sz w:val="16"/>
-          <w:szCs w:val="24"/>
-        </w:rPr>
-        <w:t>Bridge 18</w:t>
-      </w:r>
-      <w:r>
-        <w:rPr>
-          <w:rFonts w:ascii="Verdana" w:hAnsi="Verdana"/>
-          <w:sz w:val="16"/>
-          <w:szCs w:val="24"/>
-        </w:rPr>
-        <w:t>: Operations Support System - Trucking.</w:t>
-      </w:r>
-    </w:p>
-    <w:p>
-      <w:pPr>
-        <w:spacing w:after="0" w:line="240" w:lineRule="auto"/>
-        <w:jc w:val="both"/>
-        <w:rPr>
-          <w:rFonts w:ascii="Verdana" w:eastAsia="Times New Roman" w:hAnsi="Verdana"/>
-          <w:b/>
-          <w:bCs/>
-          <w:sz w:val="16"/>
-          <w:szCs w:val="24"/>
-        </w:rPr>
-      </w:pPr>
-      <w:r>
-        <w:rPr>
-          <w:rFonts w:ascii="Verdana" w:eastAsia="Times New Roman" w:hAnsi="Verdana"/>
-          <w:b/>
-          <w:bCs/>
-          <w:sz w:val="2"/>
-          <w:szCs w:val="10"/>
-          <w:highlight w:val="lightGray"/>
-        </w:rPr>
-        <w:br/>
-      </w:r>
-      <w:r>
-        <w:rPr>
-          <w:rFonts w:ascii="Verdana" w:eastAsia="Times New Roman" w:hAnsi="Verdana"/>
-          <w:b/>
-          <w:bCs/>
-          <w:sz w:val="16"/>
-          <w:szCs w:val="24"/>
-          <w:highlight w:val="lightGray"/>
-        </w:rPr>
-        <w:t>3</w:t>
-      </w:r>
-      <w:r>
-        <w:rPr>
-          <w:rFonts w:ascii="Verdana" w:eastAsia="Times New Roman" w:hAnsi="Verdana"/>
-          <w:b/>
-          <w:bCs/>
-          <w:sz w:val="16"/>
-          <w:szCs w:val="24"/>
-          <w:highlight w:val="lightGray"/>
-        </w:rPr>
-        <w:t>. Etisalat (Emirates Telecom Corporation</w:t>
-      </w:r>
-      <w:r>
-        <w:rPr>
-          <w:rFonts w:ascii="Verdana" w:eastAsia="Times New Roman" w:hAnsi="Verdana"/>
-          <w:b/>
-          <w:bCs/>
-          <w:sz w:val="16"/>
-          <w:szCs w:val="24"/>
-          <w:highlight w:val="lightGray"/>
-        </w:rPr>
-        <w:t>-PMO</w:t>
-      </w:r>
-      <w:r>
-        <w:rPr>
-          <w:rFonts w:ascii="Verdana" w:eastAsia="Times New Roman" w:hAnsi="Verdana"/>
-          <w:b/>
-          <w:bCs/>
-          <w:sz w:val="16"/>
-          <w:szCs w:val="24"/>
-          <w:highlight w:val="lightGray"/>
-        </w:rPr>
-        <w:t xml:space="preserve">) </w:t>
-      </w:r>
-      <w:r>
-        <w:rPr>
-          <w:rFonts w:ascii="Verdana" w:eastAsia="Times New Roman" w:hAnsi="Verdana"/>
-          <w:b/>
-          <w:bCs/>
-          <w:sz w:val="16"/>
-          <w:szCs w:val="24"/>
-          <w:highlight w:val="lightGray"/>
-        </w:rPr>
-        <w:tab/>
-      </w:r>
-      <w:r>
-        <w:rPr>
-          <w:rFonts w:ascii="Verdana" w:eastAsia="Times New Roman" w:hAnsi="Verdana"/>
-          <w:b/>
-          <w:bCs/>
-          <w:sz w:val="16"/>
-          <w:szCs w:val="24"/>
-          <w:highlight w:val="lightGray"/>
-        </w:rPr>
-        <w:t>Project Manager - Dubai, UAE.</w:t>
-      </w:r>
-    </w:p>
-    <w:p>
-      <w:pPr>
-        <w:spacing w:after="0" w:line="240" w:lineRule="auto"/>
-        <w:jc w:val="both"/>
-        <w:rPr>
-          <w:rFonts w:ascii="Verdana" w:hAnsi="Verdana"/>
-          <w:b/>
-          <w:bCs/>
-          <w:sz w:val="16"/>
-          <w:szCs w:val="24"/>
-        </w:rPr>
-      </w:pPr>
-      <w:r>
-        <w:rPr>
-          <w:rFonts w:ascii="Verdana" w:hAnsi="Verdana"/>
-          <w:sz w:val="6"/>
-          <w:szCs w:val="18"/>
-        </w:rPr>
-        <w:br/>
-      </w:r>
-      <w:r>
-        <w:rPr>
-          <w:rFonts w:ascii="Verdana" w:hAnsi="Verdana"/>
-          <w:sz w:val="16"/>
-          <w:szCs w:val="24"/>
-        </w:rPr>
-        <w:t>a.</w:t>
-      </w:r>
-      <w:r>
-        <w:rPr>
-          <w:rFonts w:ascii="Verdana" w:hAnsi="Verdana"/>
-          <w:b/>
-          <w:bCs/>
-          <w:sz w:val="16"/>
-          <w:szCs w:val="24"/>
-        </w:rPr>
-        <w:t xml:space="preserve"> Strategy Implementation, </w:t>
-      </w:r>
-      <w:r>
-        <w:rPr>
-          <w:rFonts w:ascii="Verdana" w:hAnsi="Verdana"/>
-          <w:b/>
-          <w:bCs/>
-          <w:sz w:val="16"/>
-          <w:szCs w:val="24"/>
-        </w:rPr>
-        <w:t xml:space="preserve">GRC: </w:t>
-      </w:r>
-      <w:r>
-        <w:rPr>
-          <w:rFonts w:ascii="Verdana" w:hAnsi="Verdana"/>
-          <w:b/>
-          <w:bCs/>
-          <w:sz w:val="16"/>
-          <w:szCs w:val="24"/>
-        </w:rPr>
-        <w:t>Governance, Reporting</w:t>
-      </w:r>
-      <w:r>
-        <w:rPr>
-          <w:rFonts w:ascii="Verdana" w:hAnsi="Verdana"/>
-          <w:b/>
-          <w:bCs/>
-          <w:sz w:val="16"/>
-          <w:szCs w:val="24"/>
-        </w:rPr>
-        <w:t xml:space="preserve">, Compliance, </w:t>
-      </w:r>
-      <w:r>
-        <w:rPr>
-          <w:rFonts w:ascii="Verdana" w:hAnsi="Verdana"/>
-          <w:b/>
-          <w:bCs/>
-          <w:sz w:val="16"/>
-          <w:szCs w:val="24"/>
-        </w:rPr>
-        <w:t>Steer</w:t>
-      </w:r>
-      <w:r>
-        <w:rPr>
-          <w:rFonts w:ascii="Verdana" w:hAnsi="Verdana"/>
-          <w:b/>
-          <w:bCs/>
-          <w:sz w:val="16"/>
-          <w:szCs w:val="24"/>
-        </w:rPr>
-        <w:t xml:space="preserve">. </w:t>
-      </w:r>
-      <w:proofErr w:type="spellStart"/>
-      <w:r>
-        <w:rPr>
-          <w:rFonts w:ascii="Verdana" w:hAnsi="Verdana"/>
-          <w:b/>
-          <w:bCs/>
-          <w:sz w:val="16"/>
-          <w:szCs w:val="24"/>
-        </w:rPr>
-        <w:t>Cmt</w:t>
-      </w:r>
-      <w:r>
-        <w:rPr>
-          <w:rFonts w:ascii="Verdana" w:hAnsi="Verdana"/>
-          <w:b/>
-          <w:bCs/>
-          <w:sz w:val="16"/>
-          <w:szCs w:val="24"/>
-        </w:rPr>
-        <w:t>i</w:t>
-      </w:r>
-      <w:proofErr w:type="spellEnd"/>
-      <w:r>
-        <w:rPr>
-          <w:rFonts w:ascii="Verdana" w:hAnsi="Verdana"/>
-          <w:b/>
-          <w:bCs/>
-          <w:sz w:val="16"/>
-          <w:szCs w:val="24"/>
-        </w:rPr>
-        <w:t>:</w:t>
-      </w:r>
-      <w:r>
-        <w:rPr>
-          <w:rFonts w:ascii="Verdana" w:hAnsi="Verdana"/>
-          <w:sz w:val="16"/>
-          <w:szCs w:val="24"/>
-        </w:rPr>
-        <w:t xml:space="preserve"> 50+ projects (8 programs)</w:t>
-      </w:r>
-    </w:p>
-    <w:p>
-      <w:pPr>
-        <w:pStyle w:val="Heading3"/>
-        <w:spacing w:before="40" w:line="360" w:lineRule="auto"/>
-        <w:rPr>
-          <w:rFonts w:ascii="Verdana" w:hAnsi="Verdana"/>
-          <w:b w:val="0"/>
-          <w:bCs w:val="0"/>
-          <w:color w:val="auto"/>
-          <w:sz w:val="16"/>
-          <w:szCs w:val="24"/>
-          <w:lang w:val="en-US" w:eastAsia="en-US"/>
-        </w:rPr>
-      </w:pPr>
-      <w:r>
-        <w:rPr>
-          <w:rFonts w:ascii="Verdana" w:hAnsi="Verdana"/>
-          <w:b w:val="0"/>
-          <w:color w:val="auto"/>
-          <w:sz w:val="4"/>
-          <w:szCs w:val="18"/>
-          <w:lang w:val="en-US" w:eastAsia="en-US"/>
-        </w:rPr>
-        <w:br/>
-      </w:r>
-      <w:r>
-        <w:rPr>
-          <w:rFonts w:ascii="Verdana" w:hAnsi="Verdana"/>
-          <w:b w:val="0"/>
-          <w:bCs w:val="0"/>
-          <w:color w:val="auto"/>
-          <w:sz w:val="16"/>
-          <w:szCs w:val="24"/>
-          <w:lang w:val="en-US" w:eastAsia="en-US"/>
-        </w:rPr>
-        <w:t>b.</w:t>
-      </w:r>
-      <w:r>
-        <w:rPr>
-          <w:rFonts w:ascii="Verdana" w:hAnsi="Verdana"/>
-          <w:color w:val="auto"/>
-          <w:sz w:val="16"/>
-          <w:szCs w:val="24"/>
-          <w:lang w:val="en-US" w:eastAsia="en-US"/>
-        </w:rPr>
-        <w:t xml:space="preserve"> </w:t>
-      </w:r>
-      <w:r>
-        <w:rPr>
-          <w:rFonts w:ascii="Verdana" w:hAnsi="Verdana"/>
-          <w:color w:val="auto"/>
-          <w:sz w:val="16"/>
-          <w:szCs w:val="24"/>
-          <w:lang w:val="en-US" w:eastAsia="en-US"/>
-        </w:rPr>
-        <w:t>Technology</w:t>
-      </w:r>
-      <w:r>
-        <w:rPr>
-          <w:rFonts w:ascii="Verdana" w:hAnsi="Verdana"/>
-          <w:color w:val="auto"/>
-          <w:sz w:val="16"/>
-          <w:szCs w:val="24"/>
-          <w:lang w:val="en-US" w:eastAsia="en-US"/>
-        </w:rPr>
-        <w:t xml:space="preserve"> Store Revamp: </w:t>
-      </w:r>
-      <w:r>
-        <w:rPr>
-          <w:rFonts w:ascii="Verdana" w:hAnsi="Verdana"/>
-          <w:b w:val="0"/>
-          <w:bCs w:val="0"/>
-          <w:color w:val="auto"/>
-          <w:sz w:val="16"/>
-          <w:szCs w:val="24"/>
-          <w:lang w:val="en-US" w:eastAsia="en-US"/>
-        </w:rPr>
-        <w:t>Project Management - (73 of 128) Etisalat Stores across 7 Emirates.</w:t>
-      </w:r>
-    </w:p>
-    <w:p>
-      <w:pPr>
-        <w:spacing w:after="0" w:line="240" w:lineRule="auto"/>
-        <w:rPr>
-          <w:rFonts w:ascii="Verdana" w:hAnsi="Verdana"/>
-          <w:b/>
-          <w:bCs/>
-          <w:sz w:val="6"/>
-          <w:szCs w:val="14"/>
-        </w:rPr>
-      </w:pPr>
-      <w:r>
-        <w:rPr>
-          <w:rFonts w:ascii="Verdana" w:eastAsia="Times New Roman" w:hAnsi="Verdana"/>
-          <w:b/>
-          <w:bCs/>
-          <w:sz w:val="2"/>
-          <w:szCs w:val="10"/>
-          <w:highlight w:val="lightGray"/>
-        </w:rPr>
-        <w:br/>
-      </w:r>
-      <w:r>
-        <w:rPr>
-          <w:rFonts w:ascii="Verdana" w:eastAsia="Times New Roman" w:hAnsi="Verdana"/>
-          <w:b/>
-          <w:bCs/>
-          <w:sz w:val="16"/>
-          <w:szCs w:val="24"/>
-          <w:highlight w:val="lightGray"/>
-        </w:rPr>
-        <w:t>4</w:t>
-      </w:r>
-      <w:r>
-        <w:rPr>
-          <w:rFonts w:ascii="Verdana" w:eastAsia="Times New Roman" w:hAnsi="Verdana"/>
-          <w:b/>
-          <w:bCs/>
-          <w:sz w:val="16"/>
-          <w:szCs w:val="24"/>
-          <w:highlight w:val="lightGray"/>
-        </w:rPr>
-        <w:t xml:space="preserve">. </w:t>
-      </w:r>
-      <w:proofErr w:type="spellStart"/>
-      <w:r>
-        <w:rPr>
-          <w:rFonts w:ascii="Verdana" w:eastAsia="Times New Roman" w:hAnsi="Verdana"/>
-          <w:b/>
-          <w:bCs/>
-          <w:sz w:val="16"/>
-          <w:szCs w:val="24"/>
-          <w:highlight w:val="lightGray"/>
-        </w:rPr>
-        <w:t>InnoKAT</w:t>
-      </w:r>
-      <w:proofErr w:type="spellEnd"/>
-      <w:r>
-        <w:rPr>
-          <w:rFonts w:ascii="Verdana" w:eastAsia="Times New Roman" w:hAnsi="Verdana"/>
-          <w:b/>
-          <w:bCs/>
-          <w:sz w:val="16"/>
-          <w:szCs w:val="24"/>
-          <w:highlight w:val="lightGray"/>
-        </w:rPr>
-        <w:t xml:space="preserve"> (F.Z.) L.L.C. </w:t>
-      </w:r>
-      <w:r>
-        <w:rPr>
-          <w:rFonts w:ascii="Verdana" w:eastAsia="Times New Roman" w:hAnsi="Verdana"/>
-          <w:b/>
-          <w:bCs/>
-          <w:sz w:val="16"/>
-          <w:szCs w:val="24"/>
-          <w:highlight w:val="lightGray"/>
-        </w:rPr>
-        <w:tab/>
-      </w:r>
-      <w:r>
-        <w:rPr>
-          <w:rFonts w:ascii="Verdana" w:eastAsia="Times New Roman" w:hAnsi="Verdana"/>
-          <w:b/>
-          <w:bCs/>
-          <w:sz w:val="16"/>
-          <w:szCs w:val="24"/>
-          <w:highlight w:val="lightGray"/>
-        </w:rPr>
-        <w:tab/>
-      </w:r>
-      <w:r>
-        <w:rPr>
-          <w:rFonts w:ascii="Verdana" w:eastAsia="Times New Roman" w:hAnsi="Verdana"/>
-          <w:b/>
-          <w:bCs/>
-          <w:sz w:val="16"/>
-          <w:szCs w:val="24"/>
-          <w:highlight w:val="lightGray"/>
-        </w:rPr>
-        <w:tab/>
-      </w:r>
-      <w:r>
-        <w:rPr>
-          <w:rFonts w:ascii="Verdana" w:eastAsia="Times New Roman" w:hAnsi="Verdana"/>
-          <w:b/>
-          <w:bCs/>
-          <w:sz w:val="16"/>
-          <w:szCs w:val="24"/>
-          <w:highlight w:val="lightGray"/>
-        </w:rPr>
-        <w:tab/>
-        <w:t>IT Project Manager - Dubai UAE</w:t>
-      </w:r>
-      <w:r>
-        <w:rPr>
-          <w:rFonts w:ascii="Verdana" w:eastAsia="Times New Roman" w:hAnsi="Verdana"/>
-          <w:b/>
-          <w:bCs/>
-          <w:sz w:val="16"/>
-          <w:szCs w:val="24"/>
-          <w:highlight w:val="lightGray"/>
-        </w:rPr>
-        <w:t>,</w:t>
-      </w:r>
-      <w:r>
-        <w:rPr>
-          <w:rFonts w:ascii="Verdana" w:eastAsia="Times New Roman" w:hAnsi="Verdana"/>
-          <w:b/>
-          <w:bCs/>
-          <w:sz w:val="16"/>
-          <w:szCs w:val="24"/>
-          <w:highlight w:val="lightGray"/>
-        </w:rPr>
-        <w:t xml:space="preserve"> I</w:t>
-      </w:r>
-      <w:r>
-        <w:rPr>
-          <w:rFonts w:ascii="Verdana" w:eastAsia="Times New Roman" w:hAnsi="Verdana"/>
-          <w:b/>
-          <w:bCs/>
-          <w:sz w:val="16"/>
-          <w:szCs w:val="24"/>
-          <w:highlight w:val="lightGray"/>
-        </w:rPr>
-        <w:t xml:space="preserve">slamabad </w:t>
-      </w:r>
-      <w:r>
-        <w:rPr>
-          <w:rFonts w:ascii="Verdana" w:eastAsia="Times New Roman" w:hAnsi="Verdana"/>
-          <w:b/>
-          <w:bCs/>
-          <w:sz w:val="16"/>
-          <w:szCs w:val="24"/>
-          <w:highlight w:val="lightGray"/>
-        </w:rPr>
-        <w:t>2017</w:t>
-      </w:r>
-      <w:r>
-        <w:rPr>
-          <w:rFonts w:ascii="Verdana" w:eastAsia="Times New Roman" w:hAnsi="Verdana"/>
-          <w:b/>
-          <w:bCs/>
-          <w:sz w:val="16"/>
-          <w:szCs w:val="24"/>
-          <w:highlight w:val="lightGray"/>
-        </w:rPr>
-        <w:t>.</w:t>
-      </w:r>
-      <w:r>
-        <w:rPr>
-          <w:rFonts w:ascii="Verdana" w:hAnsi="Verdana"/>
-          <w:sz w:val="6"/>
-        </w:rPr>
-        <w:br/>
-      </w:r>
-    </w:p>
-    <w:p>
-      <w:pPr>
-        <w:spacing w:after="0" w:line="360" w:lineRule="auto"/>
-        <w:rPr>
-          <w:rFonts w:ascii="Verdana" w:hAnsi="Verdana"/>
-          <w:sz w:val="6"/>
-          <w:szCs w:val="24"/>
-        </w:rPr>
-      </w:pPr>
-      <w:r>
-        <w:rPr>
-          <w:rFonts w:ascii="Verdana" w:hAnsi="Verdana"/>
-          <w:sz w:val="16"/>
-          <w:szCs w:val="24"/>
-        </w:rPr>
-        <w:t>a</w:t>
-      </w:r>
-      <w:r>
-        <w:rPr>
-          <w:rFonts w:ascii="Verdana" w:hAnsi="Verdana"/>
-          <w:sz w:val="16"/>
-          <w:szCs w:val="24"/>
-        </w:rPr>
-        <w:t xml:space="preserve">. </w:t>
-      </w:r>
-      <w:r>
-        <w:rPr>
-          <w:rFonts w:ascii="Verdana" w:hAnsi="Verdana"/>
-          <w:b/>
-          <w:bCs/>
-          <w:sz w:val="16"/>
-          <w:szCs w:val="24"/>
-        </w:rPr>
-        <w:t>Pakistan Telecommunications Company (PTCL)</w:t>
-      </w:r>
-      <w:r>
-        <w:rPr>
-          <w:rFonts w:ascii="Verdana" w:hAnsi="Verdana"/>
-          <w:sz w:val="16"/>
-          <w:szCs w:val="24"/>
-        </w:rPr>
-        <w:t xml:space="preserve"> </w:t>
-      </w:r>
-      <w:r>
-        <w:rPr>
-          <w:rFonts w:ascii="Verdana" w:hAnsi="Verdana"/>
-          <w:sz w:val="16"/>
-          <w:szCs w:val="24"/>
-        </w:rPr>
-        <w:t>- Corporate Portal Development</w:t>
-      </w:r>
-      <w:r>
-        <w:rPr>
-          <w:rFonts w:ascii="Verdana" w:hAnsi="Verdana"/>
-          <w:sz w:val="16"/>
-          <w:szCs w:val="24"/>
-        </w:rPr>
-        <w:t>, RWD Project.</w:t>
-      </w:r>
-      <w:r>
-        <w:rPr>
-          <w:rFonts w:ascii="Verdana" w:hAnsi="Verdana"/>
-          <w:sz w:val="16"/>
-          <w:szCs w:val="24"/>
-        </w:rPr>
-        <w:t xml:space="preserve"> </w:t>
-      </w:r>
-      <w:r>
-        <w:rPr>
-          <w:rFonts w:ascii="Verdana" w:hAnsi="Verdana"/>
-          <w:sz w:val="16"/>
-          <w:szCs w:val="24"/>
-        </w:rPr>
-        <w:tab/>
-      </w:r>
-      <w:r>
-        <w:rPr>
-          <w:rFonts w:ascii="Verdana" w:hAnsi="Verdana"/>
-          <w:sz w:val="16"/>
-          <w:szCs w:val="24"/>
-        </w:rPr>
-        <w:t xml:space="preserve">      </w:t>
-      </w:r>
-      <w:r>
-        <w:rPr>
-          <w:rFonts w:ascii="Verdana" w:hAnsi="Verdana"/>
-          <w:sz w:val="16"/>
-          <w:szCs w:val="24"/>
-        </w:rPr>
-        <w:t>[2017]</w:t>
-      </w:r>
-      <w:r>
-        <w:rPr>
-          <w:rFonts w:ascii="Verdana" w:hAnsi="Verdana"/>
-          <w:b/>
-          <w:bCs/>
-          <w:sz w:val="16"/>
-          <w:szCs w:val="24"/>
-        </w:rPr>
-        <w:br/>
-      </w:r>
-      <w:r>
-        <w:rPr>
-          <w:rFonts w:ascii="Verdana" w:hAnsi="Verdana"/>
-          <w:sz w:val="16"/>
-          <w:szCs w:val="24"/>
-        </w:rPr>
-        <w:t xml:space="preserve">b. </w:t>
-      </w:r>
-      <w:r>
-        <w:rPr>
-          <w:rFonts w:ascii="Verdana" w:hAnsi="Verdana"/>
-          <w:b/>
-          <w:bCs/>
-          <w:sz w:val="16"/>
-          <w:szCs w:val="24"/>
-        </w:rPr>
-        <w:t>PTCL</w:t>
-      </w:r>
-      <w:r>
-        <w:rPr>
-          <w:rFonts w:ascii="Verdana" w:hAnsi="Verdana"/>
-          <w:sz w:val="16"/>
-          <w:szCs w:val="24"/>
-        </w:rPr>
-        <w:t xml:space="preserve"> </w:t>
-      </w:r>
-      <w:r>
-        <w:rPr>
-          <w:rFonts w:ascii="Verdana" w:hAnsi="Verdana"/>
-          <w:b/>
-          <w:bCs/>
-          <w:sz w:val="16"/>
-          <w:szCs w:val="24"/>
-        </w:rPr>
-        <w:t>Mobile Apps Development</w:t>
-      </w:r>
-      <w:r>
-        <w:rPr>
-          <w:rFonts w:ascii="Verdana" w:hAnsi="Verdana"/>
-          <w:b/>
-          <w:bCs/>
-          <w:sz w:val="16"/>
-          <w:szCs w:val="24"/>
-        </w:rPr>
-        <w:t>,</w:t>
-      </w:r>
-      <w:r>
-        <w:rPr>
-          <w:rFonts w:ascii="Verdana" w:hAnsi="Verdana"/>
-          <w:sz w:val="16"/>
-          <w:szCs w:val="24"/>
-        </w:rPr>
-        <w:t xml:space="preserve"> </w:t>
-      </w:r>
-      <w:r>
-        <w:rPr>
-          <w:rFonts w:ascii="Verdana" w:hAnsi="Verdana"/>
-          <w:sz w:val="16"/>
-          <w:szCs w:val="24"/>
-        </w:rPr>
-        <w:t>PTCL Touch</w:t>
-      </w:r>
-      <w:r>
-        <w:rPr>
-          <w:rFonts w:ascii="Verdana" w:hAnsi="Verdana"/>
-          <w:b/>
-          <w:bCs/>
-          <w:sz w:val="16"/>
-          <w:szCs w:val="24"/>
-        </w:rPr>
-        <w:t xml:space="preserve"> </w:t>
-      </w:r>
-      <w:r>
-        <w:rPr>
-          <w:rFonts w:ascii="Verdana" w:hAnsi="Verdana"/>
-          <w:sz w:val="16"/>
-          <w:szCs w:val="24"/>
-        </w:rPr>
-        <w:t>(Android, iOS, Windows Phone, Black Berry)</w:t>
-      </w:r>
-      <w:r>
-        <w:rPr>
-          <w:rFonts w:ascii="Verdana" w:hAnsi="Verdana"/>
-          <w:sz w:val="16"/>
-          <w:szCs w:val="24"/>
-        </w:rPr>
-        <w:t>.</w:t>
-      </w:r>
-      <w:r>
-        <w:rPr>
-          <w:rFonts w:ascii="Verdana" w:hAnsi="Verdana"/>
-          <w:sz w:val="16"/>
-          <w:szCs w:val="24"/>
-        </w:rPr>
-        <w:tab/>
-      </w:r>
-      <w:r>
-        <w:rPr>
-          <w:rFonts w:ascii="Verdana" w:hAnsi="Verdana"/>
-          <w:sz w:val="16"/>
-          <w:szCs w:val="24"/>
-        </w:rPr>
-        <w:tab/>
-      </w:r>
-      <w:r>
-        <w:rPr>
-          <w:rFonts w:ascii="Verdana" w:hAnsi="Verdana"/>
-          <w:sz w:val="16"/>
-          <w:szCs w:val="24"/>
-        </w:rPr>
-        <w:t xml:space="preserve">      </w:t>
-      </w:r>
-      <w:r>
-        <w:rPr>
-          <w:rFonts w:ascii="Verdana" w:hAnsi="Verdana"/>
-          <w:sz w:val="16"/>
-          <w:szCs w:val="24"/>
-        </w:rPr>
-        <w:t>[2017]</w:t>
-      </w:r>
-      <w:r>
-        <w:rPr>
-          <w:rFonts w:ascii="Verdana" w:hAnsi="Verdana"/>
-          <w:sz w:val="6"/>
-          <w:szCs w:val="24"/>
-        </w:rPr>
-        <w:br/>
-      </w:r>
-      <w:r>
-        <w:rPr>
-          <w:rFonts w:ascii="Verdana" w:hAnsi="Verdana"/>
-          <w:sz w:val="16"/>
-          <w:szCs w:val="24"/>
-        </w:rPr>
-        <w:t>c</w:t>
-      </w:r>
-      <w:r>
-        <w:rPr>
-          <w:rFonts w:ascii="Verdana" w:hAnsi="Verdana"/>
-          <w:sz w:val="16"/>
-          <w:szCs w:val="24"/>
-        </w:rPr>
-        <w:t xml:space="preserve">. </w:t>
-      </w:r>
-      <w:r>
-        <w:rPr>
-          <w:rFonts w:ascii="Verdana" w:hAnsi="Verdana"/>
-          <w:b/>
-          <w:bCs/>
-          <w:sz w:val="16"/>
-          <w:szCs w:val="24"/>
-        </w:rPr>
-        <w:t>Emirates Post</w:t>
-      </w:r>
-      <w:r>
-        <w:rPr>
-          <w:rFonts w:ascii="Verdana" w:hAnsi="Verdana"/>
-          <w:b/>
-          <w:bCs/>
-          <w:sz w:val="16"/>
-          <w:szCs w:val="24"/>
-        </w:rPr>
-        <w:t>,</w:t>
-      </w:r>
-      <w:r>
-        <w:rPr>
-          <w:rFonts w:ascii="Verdana" w:hAnsi="Verdana"/>
-          <w:b/>
-          <w:bCs/>
-          <w:sz w:val="16"/>
-          <w:szCs w:val="24"/>
-        </w:rPr>
-        <w:t xml:space="preserve"> Govt. of Dubai </w:t>
-      </w:r>
-      <w:r>
-        <w:rPr>
-          <w:rFonts w:ascii="Verdana" w:hAnsi="Verdana"/>
-          <w:b/>
-          <w:bCs/>
-          <w:sz w:val="16"/>
-          <w:szCs w:val="24"/>
-        </w:rPr>
-        <w:t xml:space="preserve">- </w:t>
-      </w:r>
-      <w:r>
-        <w:rPr>
-          <w:rFonts w:ascii="Verdana" w:hAnsi="Verdana"/>
-          <w:b/>
-          <w:bCs/>
-          <w:sz w:val="16"/>
-          <w:szCs w:val="24"/>
-        </w:rPr>
-        <w:t xml:space="preserve">Intranet Portal </w:t>
-      </w:r>
-      <w:r>
-        <w:rPr>
-          <w:rFonts w:ascii="Verdana" w:hAnsi="Verdana"/>
-          <w:sz w:val="16"/>
-          <w:szCs w:val="24"/>
-        </w:rPr>
-        <w:t>(Offshore Integrated Portal</w:t>
-      </w:r>
-      <w:r>
-        <w:rPr>
-          <w:rFonts w:ascii="Verdana" w:hAnsi="Verdana"/>
-          <w:sz w:val="16"/>
-          <w:szCs w:val="24"/>
-        </w:rPr>
-        <w:t xml:space="preserve"> Dev</w:t>
-      </w:r>
-      <w:r>
-        <w:rPr>
-          <w:rFonts w:ascii="Verdana" w:hAnsi="Verdana"/>
-          <w:sz w:val="16"/>
-          <w:szCs w:val="24"/>
-        </w:rPr>
-        <w:t xml:space="preserve">, </w:t>
-      </w:r>
-      <w:r>
-        <w:rPr>
-          <w:rFonts w:ascii="Verdana" w:hAnsi="Verdana"/>
-          <w:sz w:val="16"/>
-          <w:szCs w:val="24"/>
-        </w:rPr>
-        <w:t>RWD</w:t>
-      </w:r>
-      <w:r>
-        <w:rPr>
-          <w:rFonts w:ascii="Verdana" w:hAnsi="Verdana"/>
-          <w:sz w:val="16"/>
-          <w:szCs w:val="24"/>
-        </w:rPr>
-        <w:t>).</w:t>
-      </w:r>
-      <w:r>
-        <w:rPr>
-          <w:rFonts w:ascii="Verdana" w:hAnsi="Verdana"/>
-          <w:sz w:val="16"/>
-          <w:szCs w:val="24"/>
-        </w:rPr>
-        <w:tab/>
-      </w:r>
-      <w:r>
-        <w:rPr>
-          <w:rFonts w:ascii="Verdana" w:hAnsi="Verdana"/>
-          <w:sz w:val="16"/>
-          <w:szCs w:val="24"/>
-        </w:rPr>
-        <w:tab/>
-      </w:r>
-      <w:r>
-        <w:rPr>
-          <w:rFonts w:ascii="Verdana" w:hAnsi="Verdana"/>
-          <w:sz w:val="16"/>
-          <w:szCs w:val="24"/>
-        </w:rPr>
-        <w:t xml:space="preserve">      </w:t>
-      </w:r>
-      <w:r>
-        <w:rPr>
-          <w:rFonts w:ascii="Verdana" w:hAnsi="Verdana"/>
-          <w:sz w:val="16"/>
-          <w:szCs w:val="24"/>
-        </w:rPr>
-        <w:t>[201</w:t>
-      </w:r>
-      <w:r>
-        <w:rPr>
-          <w:rFonts w:ascii="Verdana" w:hAnsi="Verdana"/>
-          <w:sz w:val="16"/>
-          <w:szCs w:val="24"/>
-        </w:rPr>
-        <w:t>3</w:t>
-      </w:r>
-      <w:r>
-        <w:rPr>
-          <w:rFonts w:ascii="Verdana" w:hAnsi="Verdana"/>
-          <w:sz w:val="16"/>
-          <w:szCs w:val="24"/>
-        </w:rPr>
-        <w:t>]</w:t>
-      </w:r>
-      <w:r>
-        <w:rPr>
-          <w:rFonts w:ascii="Verdana" w:hAnsi="Verdana"/>
-          <w:sz w:val="16"/>
-          <w:szCs w:val="24"/>
-        </w:rPr>
-        <w:t xml:space="preserve"> </w:t>
-      </w:r>
-      <w:r>
-        <w:rPr>
-          <w:rFonts w:ascii="Verdana" w:hAnsi="Verdana"/>
-          <w:sz w:val="6"/>
-          <w:szCs w:val="24"/>
-        </w:rPr>
-        <w:br/>
-      </w:r>
-      <w:r>
-        <w:rPr>
-          <w:rFonts w:ascii="Verdana" w:hAnsi="Verdana"/>
-          <w:sz w:val="16"/>
-          <w:szCs w:val="24"/>
-        </w:rPr>
-        <w:t>d</w:t>
-      </w:r>
-      <w:r>
-        <w:rPr>
-          <w:rFonts w:ascii="Verdana" w:hAnsi="Verdana"/>
-          <w:sz w:val="16"/>
-          <w:szCs w:val="24"/>
-        </w:rPr>
-        <w:t xml:space="preserve">. </w:t>
-      </w:r>
-      <w:r>
-        <w:rPr>
-          <w:rFonts w:ascii="Verdana" w:hAnsi="Verdana"/>
-          <w:b/>
-          <w:bCs/>
-          <w:sz w:val="16"/>
-          <w:szCs w:val="24"/>
-        </w:rPr>
-        <w:t>Emirates Post</w:t>
-      </w:r>
-      <w:r>
-        <w:rPr>
-          <w:rFonts w:ascii="Verdana" w:hAnsi="Verdana"/>
-          <w:b/>
-          <w:bCs/>
-          <w:sz w:val="16"/>
-          <w:szCs w:val="24"/>
-        </w:rPr>
-        <w:t>,</w:t>
-      </w:r>
-      <w:r>
-        <w:rPr>
-          <w:rFonts w:ascii="Verdana" w:hAnsi="Verdana"/>
-          <w:b/>
-          <w:bCs/>
-          <w:sz w:val="16"/>
-          <w:szCs w:val="24"/>
-        </w:rPr>
-        <w:t xml:space="preserve"> Govt. of Dubai </w:t>
-      </w:r>
-      <w:r>
-        <w:rPr>
-          <w:rFonts w:ascii="Verdana" w:hAnsi="Verdana"/>
-          <w:b/>
-          <w:bCs/>
-          <w:sz w:val="16"/>
-          <w:szCs w:val="24"/>
-        </w:rPr>
-        <w:t>– Mobile App</w:t>
-      </w:r>
-      <w:r>
-        <w:rPr>
-          <w:rFonts w:ascii="Verdana" w:hAnsi="Verdana"/>
-          <w:b/>
-          <w:bCs/>
-          <w:sz w:val="16"/>
-          <w:szCs w:val="24"/>
-        </w:rPr>
-        <w:t xml:space="preserve"> </w:t>
-      </w:r>
-      <w:r>
-        <w:rPr>
-          <w:rFonts w:ascii="Verdana" w:hAnsi="Verdana"/>
-          <w:sz w:val="16"/>
-          <w:szCs w:val="24"/>
-        </w:rPr>
-        <w:t>(Offshore Dev</w:t>
-      </w:r>
-      <w:r>
-        <w:rPr>
-          <w:rFonts w:ascii="Verdana" w:hAnsi="Verdana"/>
-          <w:sz w:val="16"/>
-          <w:szCs w:val="24"/>
-        </w:rPr>
-        <w:t>elopment</w:t>
-      </w:r>
-      <w:r>
-        <w:rPr>
-          <w:rFonts w:ascii="Verdana" w:hAnsi="Verdana"/>
-          <w:sz w:val="16"/>
-          <w:szCs w:val="24"/>
-        </w:rPr>
-        <w:t xml:space="preserve"> </w:t>
-      </w:r>
-      <w:r>
-        <w:rPr>
-          <w:rFonts w:ascii="Verdana" w:hAnsi="Verdana"/>
-          <w:sz w:val="16"/>
-          <w:szCs w:val="24"/>
-        </w:rPr>
-        <w:t>of Mobile App – Android, iOS</w:t>
-      </w:r>
-      <w:r>
-        <w:rPr>
-          <w:rFonts w:ascii="Verdana" w:hAnsi="Verdana"/>
-          <w:sz w:val="16"/>
-          <w:szCs w:val="24"/>
-        </w:rPr>
-        <w:t>)</w:t>
-      </w:r>
-      <w:r>
-        <w:rPr>
-          <w:rFonts w:ascii="Verdana" w:hAnsi="Verdana"/>
-          <w:sz w:val="16"/>
-          <w:szCs w:val="24"/>
-        </w:rPr>
-        <w:t>.</w:t>
-      </w:r>
-      <w:r>
-        <w:rPr>
-          <w:rFonts w:ascii="Verdana" w:hAnsi="Verdana"/>
-          <w:sz w:val="16"/>
-          <w:szCs w:val="24"/>
-        </w:rPr>
-        <w:tab/>
-        <w:t xml:space="preserve">      </w:t>
-      </w:r>
-      <w:r>
-        <w:rPr>
-          <w:rFonts w:ascii="Verdana" w:hAnsi="Verdana"/>
-          <w:sz w:val="16"/>
-          <w:szCs w:val="24"/>
-        </w:rPr>
-        <w:t>[201</w:t>
-      </w:r>
-      <w:r>
-        <w:rPr>
-          <w:rFonts w:ascii="Verdana" w:hAnsi="Verdana"/>
-          <w:sz w:val="16"/>
-          <w:szCs w:val="24"/>
-        </w:rPr>
-        <w:t>4</w:t>
-      </w:r>
-      <w:r>
-        <w:rPr>
-          <w:rFonts w:ascii="Verdana" w:hAnsi="Verdana"/>
-          <w:sz w:val="16"/>
-          <w:szCs w:val="24"/>
-        </w:rPr>
-        <w:t>]</w:t>
-      </w:r>
-      <w:r>
-        <w:rPr>
-          <w:rFonts w:ascii="Verdana" w:hAnsi="Verdana"/>
-          <w:sz w:val="16"/>
-          <w:szCs w:val="24"/>
-        </w:rPr>
-        <w:br/>
-        <w:t>e</w:t>
-      </w:r>
-      <w:r>
-        <w:rPr>
-          <w:rFonts w:ascii="Verdana" w:hAnsi="Verdana"/>
-          <w:sz w:val="16"/>
-          <w:szCs w:val="24"/>
-        </w:rPr>
-        <w:t xml:space="preserve">. </w:t>
-      </w:r>
-      <w:r>
-        <w:rPr>
-          <w:rFonts w:ascii="Verdana" w:hAnsi="Verdana"/>
-          <w:b/>
-          <w:bCs/>
-          <w:sz w:val="16"/>
-          <w:szCs w:val="24"/>
-        </w:rPr>
-        <w:t>EDMS Upgrade from eDocs DM 5.1 to DM 5.3</w:t>
-      </w:r>
-      <w:r>
-        <w:rPr>
-          <w:rFonts w:ascii="Verdana" w:hAnsi="Verdana"/>
-          <w:sz w:val="16"/>
-          <w:szCs w:val="24"/>
-        </w:rPr>
-        <w:t xml:space="preserve"> for</w:t>
-      </w:r>
-      <w:r>
-        <w:rPr>
-          <w:rFonts w:ascii="Verdana" w:hAnsi="Verdana"/>
-          <w:sz w:val="16"/>
-          <w:szCs w:val="24"/>
-        </w:rPr>
-        <w:t xml:space="preserve"> Roads and Transp</w:t>
-      </w:r>
-      <w:r>
-        <w:rPr>
-          <w:rFonts w:ascii="Verdana" w:hAnsi="Verdana"/>
-          <w:sz w:val="16"/>
-          <w:szCs w:val="24"/>
-        </w:rPr>
-        <w:t>ort Authority – Govt. of Dubai.</w:t>
-      </w:r>
-      <w:r>
-        <w:rPr>
-          <w:rFonts w:ascii="Verdana" w:hAnsi="Verdana"/>
-          <w:sz w:val="16"/>
-          <w:szCs w:val="24"/>
-        </w:rPr>
-        <w:tab/>
-        <w:t xml:space="preserve">      [2012]</w:t>
-      </w:r>
-      <w:r>
-        <w:rPr>
-          <w:rFonts w:ascii="Verdana" w:hAnsi="Verdana"/>
-          <w:sz w:val="16"/>
-          <w:szCs w:val="24"/>
-        </w:rPr>
-        <w:br/>
-      </w:r>
-      <w:r>
-        <w:rPr>
-          <w:rFonts w:ascii="Verdana" w:hAnsi="Verdana"/>
-          <w:sz w:val="16"/>
-          <w:szCs w:val="24"/>
-        </w:rPr>
-        <w:t>f</w:t>
-      </w:r>
-      <w:r>
-        <w:rPr>
-          <w:rFonts w:ascii="Verdana" w:hAnsi="Verdana"/>
-          <w:sz w:val="16"/>
-          <w:szCs w:val="24"/>
-        </w:rPr>
-        <w:t xml:space="preserve">. </w:t>
-      </w:r>
-      <w:r>
-        <w:rPr>
-          <w:rFonts w:ascii="Verdana" w:hAnsi="Verdana"/>
-          <w:b/>
-          <w:bCs/>
-          <w:sz w:val="16"/>
-          <w:szCs w:val="24"/>
-        </w:rPr>
-        <w:t>Corporate Website Development,</w:t>
-      </w:r>
-      <w:r>
-        <w:rPr>
-          <w:rFonts w:ascii="Verdana" w:hAnsi="Verdana"/>
-          <w:sz w:val="16"/>
-          <w:szCs w:val="24"/>
-        </w:rPr>
-        <w:t xml:space="preserve"> Wonder Bus Tours and Crystal House Fashion Elements &amp; Crystals, Dubai UAE.</w:t>
-      </w:r>
-    </w:p>
-    <w:p>
-      <w:pPr>
-        <w:spacing w:after="0" w:line="240" w:lineRule="auto"/>
-        <w:rPr>
-          <w:rFonts w:ascii="Verdana" w:hAnsi="Verdana"/>
-          <w:sz w:val="6"/>
-          <w:szCs w:val="8"/>
-          <w:lang w:val="x-none"/>
-        </w:rPr>
-      </w:pPr>
-      <w:r>
-        <w:rPr>
-          <w:rFonts w:ascii="Verdana" w:hAnsi="Verdana"/>
-          <w:b/>
-          <w:bCs/>
-          <w:sz w:val="2"/>
-          <w:szCs w:val="8"/>
-          <w:highlight w:val="lightGray"/>
-        </w:rPr>
-        <w:br/>
-      </w:r>
-      <w:r>
-        <w:rPr>
-          <w:rFonts w:ascii="Verdana" w:hAnsi="Verdana"/>
-          <w:b/>
-          <w:bCs/>
-          <w:sz w:val="16"/>
-          <w:highlight w:val="lightGray"/>
-        </w:rPr>
-        <w:t>5</w:t>
-      </w:r>
-      <w:r>
-        <w:rPr>
-          <w:rFonts w:ascii="Verdana" w:hAnsi="Verdana"/>
-          <w:b/>
-          <w:bCs/>
-          <w:sz w:val="16"/>
-          <w:highlight w:val="lightGray"/>
-        </w:rPr>
-        <w:t>. Roads &amp; Transport Authority, Dubai</w:t>
-      </w:r>
-      <w:r>
-        <w:rPr>
-          <w:rFonts w:ascii="Verdana" w:hAnsi="Verdana"/>
-          <w:b/>
-          <w:bCs/>
-          <w:sz w:val="16"/>
-          <w:highlight w:val="lightGray"/>
-        </w:rPr>
-        <w:tab/>
-      </w:r>
-      <w:r>
-        <w:rPr>
-          <w:rFonts w:ascii="Verdana" w:hAnsi="Verdana"/>
-          <w:b/>
-          <w:bCs/>
-          <w:sz w:val="16"/>
-          <w:highlight w:val="lightGray"/>
-        </w:rPr>
-        <w:tab/>
-      </w:r>
-      <w:r>
-        <w:rPr>
-          <w:rFonts w:ascii="Verdana" w:hAnsi="Verdana"/>
-          <w:b/>
-          <w:bCs/>
-          <w:sz w:val="16"/>
-          <w:highlight w:val="lightGray"/>
-        </w:rPr>
-        <w:tab/>
-        <w:t xml:space="preserve">EDMS Consultant </w:t>
-      </w:r>
-      <w:r>
-        <w:rPr>
-          <w:rFonts w:ascii="Verdana" w:eastAsia="Times New Roman" w:hAnsi="Verdana"/>
-          <w:b/>
-          <w:bCs/>
-          <w:sz w:val="16"/>
-          <w:szCs w:val="24"/>
-          <w:highlight w:val="lightGray"/>
-        </w:rPr>
-        <w:t>- Dubai, UAE.</w:t>
-      </w:r>
-      <w:r>
-        <w:rPr>
-          <w:rFonts w:ascii="Verdana" w:hAnsi="Verdana"/>
-          <w:b/>
-          <w:bCs/>
-          <w:sz w:val="20"/>
-          <w:szCs w:val="20"/>
-          <w:lang w:val="x-none" w:eastAsia="x-none"/>
-        </w:rPr>
-        <w:br/>
-      </w:r>
-    </w:p>
-    <w:p>
-      <w:pPr>
-        <w:pStyle w:val="ListParagraph"/>
-        <w:spacing w:line="360" w:lineRule="auto"/>
-        <w:ind w:left="0" w:right="-11"/>
-        <w:rPr>
-          <w:rFonts w:ascii="Verdana" w:hAnsi="Verdana"/>
-          <w:b/>
-          <w:sz w:val="6"/>
-          <w:szCs w:val="18"/>
-        </w:rPr>
-      </w:pPr>
-      <w:r>
-        <w:rPr>
-          <w:rFonts w:ascii="Verdana" w:hAnsi="Verdana"/>
-          <w:sz w:val="16"/>
-          <w:szCs w:val="18"/>
-        </w:rPr>
-        <w:t>a</w:t>
-      </w:r>
-      <w:r>
-        <w:rPr>
-          <w:rFonts w:ascii="Verdana" w:hAnsi="Verdana"/>
-          <w:sz w:val="16"/>
-          <w:szCs w:val="18"/>
-        </w:rPr>
-        <w:t xml:space="preserve">. </w:t>
-      </w:r>
-      <w:r>
-        <w:rPr>
-          <w:rFonts w:ascii="Verdana" w:hAnsi="Verdana"/>
-          <w:b/>
-          <w:sz w:val="16"/>
-        </w:rPr>
-        <w:t>Roads and Transport Authority - Govt. of Dubai</w:t>
-      </w:r>
-      <w:r>
-        <w:rPr>
-          <w:rFonts w:ascii="Verdana" w:hAnsi="Verdana"/>
-          <w:b/>
-          <w:sz w:val="16"/>
-          <w:szCs w:val="18"/>
-        </w:rPr>
-        <w:t xml:space="preserve"> </w:t>
-      </w:r>
-      <w:r>
-        <w:rPr>
-          <w:rFonts w:ascii="Verdana" w:hAnsi="Verdana"/>
-          <w:sz w:val="16"/>
-          <w:szCs w:val="18"/>
-        </w:rPr>
-        <w:t xml:space="preserve">(7 year </w:t>
-      </w:r>
-      <w:proofErr w:type="spellStart"/>
-      <w:r>
-        <w:rPr>
-          <w:rFonts w:ascii="Verdana" w:hAnsi="Verdana"/>
-          <w:sz w:val="16"/>
-          <w:szCs w:val="18"/>
-        </w:rPr>
-        <w:t>Opentext</w:t>
-      </w:r>
-      <w:proofErr w:type="spellEnd"/>
-      <w:r>
-        <w:rPr>
-          <w:rFonts w:ascii="Verdana" w:hAnsi="Verdana"/>
-          <w:sz w:val="16"/>
-          <w:szCs w:val="18"/>
-        </w:rPr>
-        <w:t xml:space="preserve"> eDocs DM</w:t>
-      </w:r>
-      <w:r>
-        <w:rPr>
-          <w:rFonts w:ascii="Verdana" w:hAnsi="Verdana"/>
-          <w:sz w:val="16"/>
-          <w:szCs w:val="18"/>
-        </w:rPr>
-        <w:t>, RM</w:t>
-      </w:r>
-      <w:r>
-        <w:rPr>
-          <w:rFonts w:ascii="Verdana" w:hAnsi="Verdana"/>
-          <w:sz w:val="16"/>
-          <w:szCs w:val="18"/>
-        </w:rPr>
-        <w:t xml:space="preserve"> &amp; Workflow </w:t>
-      </w:r>
-      <w:r>
-        <w:rPr>
-          <w:rFonts w:ascii="Verdana" w:hAnsi="Verdana"/>
-          <w:sz w:val="16"/>
-          <w:szCs w:val="18"/>
-        </w:rPr>
-        <w:t xml:space="preserve">+ KOFAX </w:t>
-      </w:r>
-      <w:r>
-        <w:rPr>
-          <w:rFonts w:ascii="Verdana" w:hAnsi="Verdana"/>
-          <w:sz w:val="16"/>
-          <w:szCs w:val="18"/>
-        </w:rPr>
-        <w:t>Support)</w:t>
-      </w:r>
-    </w:p>
-    <w:p>
-      <w:pPr>
-        <w:pStyle w:val="ListParagraph"/>
-        <w:spacing w:line="360" w:lineRule="auto"/>
-        <w:ind w:left="0" w:right="-17"/>
-        <w:rPr>
-          <w:rFonts w:ascii="Verdana" w:hAnsi="Verdana"/>
-          <w:b/>
-          <w:bCs/>
-          <w:sz w:val="16"/>
-        </w:rPr>
-      </w:pPr>
-      <w:r>
-        <w:rPr>
-          <w:rFonts w:ascii="Verdana" w:hAnsi="Verdana"/>
-          <w:sz w:val="16"/>
-        </w:rPr>
-        <w:t>b</w:t>
-      </w:r>
-      <w:r>
-        <w:rPr>
-          <w:rFonts w:ascii="Verdana" w:hAnsi="Verdana"/>
-          <w:sz w:val="16"/>
-        </w:rPr>
-        <w:t>.</w:t>
-      </w:r>
-      <w:r>
-        <w:rPr>
-          <w:rFonts w:ascii="Verdana" w:hAnsi="Verdana"/>
-          <w:sz w:val="16"/>
-        </w:rPr>
-        <w:t xml:space="preserve"> </w:t>
-      </w:r>
-      <w:r>
-        <w:rPr>
-          <w:rFonts w:ascii="Verdana" w:hAnsi="Verdana"/>
-          <w:b/>
-          <w:sz w:val="16"/>
-        </w:rPr>
-        <w:t>Roads and Tran</w:t>
-      </w:r>
-      <w:r>
-        <w:rPr>
-          <w:rFonts w:ascii="Verdana" w:hAnsi="Verdana"/>
-          <w:b/>
-          <w:sz w:val="16"/>
-        </w:rPr>
-        <w:t xml:space="preserve">sport Authority - Govt. of Dubai </w:t>
-      </w:r>
-      <w:r>
-        <w:rPr>
-          <w:rFonts w:ascii="Verdana" w:hAnsi="Verdana"/>
-          <w:sz w:val="16"/>
-        </w:rPr>
-        <w:t>(</w:t>
-      </w:r>
-      <w:r>
-        <w:rPr>
-          <w:rFonts w:ascii="Verdana" w:hAnsi="Verdana"/>
-          <w:sz w:val="16"/>
-        </w:rPr>
-        <w:t xml:space="preserve">Turnkey Document + </w:t>
-      </w:r>
-      <w:r>
-        <w:rPr>
-          <w:rFonts w:ascii="Verdana" w:hAnsi="Verdana"/>
-          <w:sz w:val="16"/>
-        </w:rPr>
-        <w:t xml:space="preserve">Record </w:t>
-      </w:r>
-      <w:r>
-        <w:rPr>
-          <w:rFonts w:ascii="Verdana" w:hAnsi="Verdana"/>
-          <w:sz w:val="16"/>
-        </w:rPr>
-        <w:t xml:space="preserve">Management, </w:t>
-      </w:r>
-      <w:proofErr w:type="spellStart"/>
-      <w:r>
-        <w:rPr>
-          <w:rFonts w:ascii="Verdana" w:hAnsi="Verdana"/>
-          <w:sz w:val="16"/>
-        </w:rPr>
-        <w:t>e</w:t>
-      </w:r>
-      <w:r>
-        <w:rPr>
-          <w:rFonts w:ascii="Verdana" w:hAnsi="Verdana"/>
-          <w:sz w:val="16"/>
-        </w:rPr>
-        <w:t>Archive</w:t>
-      </w:r>
-      <w:proofErr w:type="spellEnd"/>
-      <w:r>
-        <w:rPr>
-          <w:rFonts w:ascii="Verdana" w:hAnsi="Verdana"/>
-          <w:sz w:val="16"/>
-        </w:rPr>
-        <w:t xml:space="preserve">, 6 </w:t>
-      </w:r>
-      <w:proofErr w:type="spellStart"/>
-      <w:r>
-        <w:rPr>
-          <w:rFonts w:ascii="Verdana" w:hAnsi="Verdana"/>
-          <w:sz w:val="16"/>
-        </w:rPr>
-        <w:t>Integ</w:t>
-      </w:r>
-      <w:proofErr w:type="spellEnd"/>
-      <w:r>
-        <w:rPr>
-          <w:rFonts w:ascii="Verdana" w:hAnsi="Verdana"/>
-          <w:sz w:val="16"/>
-        </w:rPr>
-        <w:t>.)</w:t>
-      </w:r>
-    </w:p>
-    <w:p>
-      <w:pPr>
-        <w:pStyle w:val="ListParagraph"/>
-        <w:spacing w:line="360" w:lineRule="auto"/>
-        <w:ind w:left="0" w:right="-17"/>
-        <w:rPr>
-          <w:rFonts w:ascii="Verdana" w:hAnsi="Verdana"/>
-          <w:sz w:val="16"/>
-        </w:rPr>
-      </w:pPr>
-      <w:r>
-        <w:rPr>
-          <w:rFonts w:ascii="Verdana" w:hAnsi="Verdana"/>
-          <w:sz w:val="16"/>
-        </w:rPr>
-        <w:t>c</w:t>
-      </w:r>
-      <w:r>
-        <w:rPr>
-          <w:rFonts w:ascii="Verdana" w:hAnsi="Verdana"/>
-          <w:sz w:val="16"/>
-        </w:rPr>
-        <w:t>.</w:t>
-      </w:r>
-      <w:r>
-        <w:rPr>
-          <w:rFonts w:ascii="Verdana" w:hAnsi="Verdana"/>
-          <w:sz w:val="16"/>
-        </w:rPr>
-        <w:t xml:space="preserve"> </w:t>
-      </w:r>
-      <w:r>
-        <w:rPr>
-          <w:rFonts w:ascii="Verdana" w:hAnsi="Verdana"/>
-          <w:b/>
-          <w:bCs/>
-          <w:sz w:val="16"/>
-        </w:rPr>
-        <w:t>Roads and Transport Authority - Govt. of Dubai</w:t>
-      </w:r>
-      <w:r>
-        <w:rPr>
-          <w:rFonts w:ascii="Verdana" w:hAnsi="Verdana"/>
-          <w:sz w:val="16"/>
-        </w:rPr>
-        <w:t xml:space="preserve"> (Chairman </w:t>
-      </w:r>
-      <w:r>
-        <w:rPr>
-          <w:rFonts w:ascii="Verdana" w:hAnsi="Verdana"/>
-          <w:sz w:val="16"/>
-        </w:rPr>
-        <w:t xml:space="preserve">Board </w:t>
-      </w:r>
-      <w:r>
-        <w:rPr>
-          <w:rFonts w:ascii="Verdana" w:hAnsi="Verdana"/>
-          <w:sz w:val="16"/>
-        </w:rPr>
-        <w:t>Office Business Analysis DM Workflow)</w:t>
-      </w:r>
-      <w:r>
-        <w:rPr>
-          <w:rFonts w:ascii="Verdana" w:hAnsi="Verdana"/>
-          <w:sz w:val="16"/>
-        </w:rPr>
-        <w:t>.</w:t>
-      </w:r>
-      <w:r>
-        <w:rPr>
-          <w:rFonts w:ascii="Verdana" w:hAnsi="Verdana"/>
-          <w:sz w:val="16"/>
-        </w:rPr>
-        <w:br/>
-      </w:r>
-      <w:r>
-        <w:rPr>
-          <w:rFonts w:ascii="Verdana" w:hAnsi="Verdana"/>
-          <w:sz w:val="16"/>
-        </w:rPr>
-        <w:t>d</w:t>
-      </w:r>
-      <w:r>
-        <w:rPr>
-          <w:rFonts w:ascii="Verdana" w:hAnsi="Verdana"/>
-          <w:sz w:val="16"/>
-        </w:rPr>
-        <w:t xml:space="preserve">. </w:t>
-      </w:r>
-      <w:r>
-        <w:rPr>
-          <w:rFonts w:ascii="Verdana" w:hAnsi="Verdana"/>
-          <w:b/>
-          <w:bCs/>
-          <w:sz w:val="16"/>
-        </w:rPr>
-        <w:t>RTA EDMS Upgrade, Document Migration</w:t>
-      </w:r>
-      <w:r>
-        <w:rPr>
-          <w:rFonts w:ascii="Verdana" w:hAnsi="Verdana"/>
-          <w:sz w:val="16"/>
-        </w:rPr>
-        <w:t xml:space="preserve"> (eDocs DM 5.1.0.5 SR6 MR5 to eDocs DM 5.3 P5)</w:t>
-      </w:r>
-      <w:r>
-        <w:rPr>
-          <w:rFonts w:ascii="Verdana" w:hAnsi="Verdana"/>
-          <w:sz w:val="16"/>
-        </w:rPr>
-        <w:t>.</w:t>
-      </w:r>
       <w:bookmarkStart w:id="0" w:name="_Hlk15163588"/>
-      <w:r>
-        <w:rPr>
-          <w:rFonts w:ascii="Verdana" w:hAnsi="Verdana"/>
-          <w:sz w:val="16"/>
-        </w:rPr>
-        <w:br/>
-      </w:r>
-      <w:r>
-        <w:rPr>
-          <w:rFonts w:ascii="Verdana" w:hAnsi="Verdana"/>
-          <w:sz w:val="16"/>
-        </w:rPr>
-        <w:t>e</w:t>
-      </w:r>
-      <w:r>
-        <w:rPr>
-          <w:rFonts w:ascii="Verdana" w:hAnsi="Verdana"/>
-          <w:sz w:val="16"/>
-        </w:rPr>
-        <w:t>.</w:t>
-      </w:r>
-      <w:r>
-        <w:rPr>
-          <w:rFonts w:ascii="Verdana" w:hAnsi="Verdana"/>
-          <w:sz w:val="16"/>
-        </w:rPr>
-        <w:t xml:space="preserve"> </w:t>
-      </w:r>
-      <w:r>
-        <w:rPr>
-          <w:rFonts w:ascii="Verdana" w:hAnsi="Verdana"/>
-          <w:b/>
-          <w:bCs/>
-          <w:sz w:val="16"/>
-        </w:rPr>
-        <w:t>Ajman E-Gov &amp; Free Zone Authority (Govt. of Ajman)</w:t>
-      </w:r>
-      <w:r>
-        <w:rPr>
-          <w:rFonts w:ascii="Verdana" w:hAnsi="Verdana"/>
-          <w:sz w:val="16"/>
-        </w:rPr>
-        <w:t xml:space="preserve"> Business Analysis &amp; EDMS Implementation</w:t>
-      </w:r>
-      <w:r>
-        <w:rPr>
-          <w:rFonts w:ascii="Verdana" w:hAnsi="Verdana"/>
-          <w:sz w:val="16"/>
-        </w:rPr>
-        <w:t>.</w:t>
-      </w:r>
-      <w:r>
-        <w:rPr>
-          <w:rFonts w:ascii="Verdana" w:hAnsi="Verdana"/>
-          <w:sz w:val="16"/>
-        </w:rPr>
-        <w:t xml:space="preserve">  </w:t>
-      </w:r>
-      <w:r>
-        <w:rPr>
-          <w:rFonts w:ascii="Verdana" w:hAnsi="Verdana"/>
-          <w:sz w:val="16"/>
-        </w:rPr>
-        <w:br/>
-      </w:r>
-      <w:r>
-        <w:rPr>
-          <w:rFonts w:ascii="Verdana" w:hAnsi="Verdana"/>
-          <w:sz w:val="16"/>
-        </w:rPr>
-        <w:t>f</w:t>
-      </w:r>
-      <w:r>
-        <w:rPr>
-          <w:rFonts w:ascii="Verdana" w:hAnsi="Verdana"/>
-          <w:sz w:val="16"/>
-        </w:rPr>
-        <w:t xml:space="preserve">. </w:t>
-      </w:r>
-      <w:r>
-        <w:rPr>
-          <w:rFonts w:ascii="Verdana" w:hAnsi="Verdana"/>
-          <w:b/>
-          <w:bCs/>
-          <w:sz w:val="16"/>
-        </w:rPr>
-        <w:t>Sorouh Real Estates Abu Dhabi – UAE;</w:t>
-      </w:r>
-      <w:r>
-        <w:rPr>
-          <w:rFonts w:ascii="Verdana" w:hAnsi="Verdana"/>
-          <w:sz w:val="16"/>
-        </w:rPr>
-        <w:t xml:space="preserve"> EDMS Implementation &amp; KOFAX Ascent Capture Integration</w:t>
-      </w:r>
-      <w:r>
-        <w:rPr>
-          <w:rFonts w:ascii="Verdana" w:hAnsi="Verdana"/>
-          <w:sz w:val="16"/>
-        </w:rPr>
-        <w:t>.</w:t>
-      </w:r>
     </w:p>
     <w:bookmarkEnd w:id="0"/>
     <w:p>
@@ -3935,26 +549,9 @@
           <w:lang w:eastAsia="x-none"/>
         </w:rPr>
         <w:tab/>
-        <w:t xml:space="preserve">       </w:t>
-      </w:r>
-      <w:r>
-        <w:rPr>
-          <w:rFonts w:ascii="Verdana" w:hAnsi="Verdana"/>
-          <w:sz w:val="16"/>
-          <w:szCs w:val="16"/>
-          <w:lang w:val="x-none" w:eastAsia="x-none"/>
-        </w:rPr>
-        <w:t>[https://github.com/alijilani-dev</w:t>
-      </w:r>
-      <w:r>
-        <w:rPr>
-          <w:rFonts w:ascii="Verdana" w:hAnsi="Verdana"/>
-          <w:sz w:val="16"/>
-          <w:szCs w:val="16"/>
-          <w:lang w:val="x-none" w:eastAsia="x-none"/>
-        </w:rPr>
-        <w:t>]</w:t>
-      </w:r>
+        <w:t xml:space="preserve">    </w:t>
+      </w:r>
+      <w:proofErr w:type="gramStart"/>
       <w:r>
         <w:rPr>
           <w:rFonts w:ascii="Verdana" w:hAnsi="Verdana"/>
@@ -3964,6 +561,45 @@
           <w:szCs w:val="20"/>
           <w:lang w:eastAsia="x-none"/>
         </w:rPr>
+        <w:t xml:space="preserve">   </w:t>
+      </w:r>
+      <w:r>
+        <w:rPr>
+          <w:rFonts w:ascii="Verdana" w:hAnsi="Verdana"/>
+          <w:sz w:val="16"/>
+          <w:szCs w:val="16"/>
+          <w:lang w:val="x-none" w:eastAsia="x-none"/>
+        </w:rPr>
+        <w:t>[</w:t>
+      </w:r>
+      <w:proofErr w:type="gramEnd"/>
+      <w:r>
+        <w:rPr>
+          <w:rFonts w:ascii="Verdana" w:hAnsi="Verdana"/>
+          <w:sz w:val="16"/>
+          <w:szCs w:val="16"/>
+          <w:lang w:val="x-none" w:eastAsia="x-none"/>
+        </w:rPr>
+        <w:t>https://github.com/alijilani-dev</w:t>
+      </w:r>
+      <w:r>
+        <w:rPr>
+          <w:rFonts w:ascii="Verdana" w:hAnsi="Verdana"/>
+          <w:sz w:val="16"/>
+          <w:szCs w:val="16"/>
+          <w:lang w:val="x-none" w:eastAsia="x-none"/>
+        </w:rPr>
+        <w:t>]</w:t>
+      </w:r>
+      <w:r>
+        <w:rPr>
+          <w:rFonts w:ascii="Verdana" w:hAnsi="Verdana"/>
+          <w:b/>
+          <w:bCs/>
+          <w:sz w:val="20"/>
+          <w:szCs w:val="20"/>
+          <w:lang w:eastAsia="x-none"/>
+        </w:rPr>
         <w:br/>
       </w:r>
       <w:r>
@@ -4932,22 +1568,6 @@
     <w:p>
       <w:pPr>
         <w:spacing w:after="0" w:line="240" w:lineRule="auto"/>
-        <w:rPr>
-          <w:rFonts w:ascii="Verdana" w:hAnsi="Verdana"/>
-          <w:sz w:val="16"/>
-        </w:rPr>
-      </w:pPr>
-      <w:r>
-        <w:rPr>
-          <w:rFonts w:ascii="Verdana" w:hAnsi="Verdana"/>
-          <w:sz w:val="16"/>
-        </w:rPr>
-        <w:br w:type="page"/>
-      </w:r>
-    </w:p>
-    <w:p>
-      <w:pPr>
-        <w:spacing w:after="0" w:line="240" w:lineRule="auto"/>
         <w:ind w:right="-6"/>
         <w:rPr>
           <w:rFonts w:ascii="Verdana" w:hAnsi="Verdana"/>
@@ -4955,14 +1575,6 @@
           <w:szCs w:val="4"/>
         </w:rPr>
       </w:pPr>
-      <w:r>
-        <w:rPr>
-          <w:rFonts w:ascii="Verdana" w:hAnsi="Verdana"/>
-          <w:sz w:val="16"/>
-        </w:rPr>
-        <w:lastRenderedPageBreak/>
-        <w:br/>
-      </w:r>
     </w:p>
     <w:p>
       <w:pPr>
@@ -5352,561 +1964,47 @@
         </w:rPr>
         <w:br/>
       </w:r>
+      <w:bookmarkStart w:id="1" w:name="_Hlk65745841"/>
     </w:p>
     <w:p>
       <w:pPr>
-        <w:spacing w:after="60" w:line="240" w:lineRule="auto"/>
-        <w:jc w:val="both"/>
-        <w:rPr>
-          <w:rFonts w:ascii="Verdana" w:hAnsi="Verdana"/>
-          <w:bCs/>
-          <w:sz w:val="16"/>
-          <w:szCs w:val="16"/>
-        </w:rPr>
-      </w:pPr>
-      <w:bookmarkStart w:id="1" w:name="_Hlk65745841"/>
-      <w:r>
-        <w:rPr>
-          <w:rFonts w:ascii="Verdana" w:hAnsi="Verdana"/>
-          <w:b/>
+        <w:spacing w:after="0" w:line="240" w:lineRule="auto"/>
+        <w:ind w:left="720" w:hanging="360"/>
+        <w:rPr>
+          <w:rFonts w:ascii="Verdana" w:hAnsi="Verdana"/>
+          <w:b/>
+          <w:bCs/>
           <w:sz w:val="6"/>
-          <w:szCs w:val="6"/>
-          <w:highlight w:val="lightGray"/>
-        </w:rPr>
-        <w:br/>
-      </w:r>
-      <w:r>
-        <w:rPr>
-          <w:rFonts w:ascii="Verdana" w:hAnsi="Verdana"/>
-          <w:b/>
-          <w:sz w:val="16"/>
-          <w:szCs w:val="16"/>
-          <w:highlight w:val="lightGray"/>
-        </w:rPr>
-        <w:t>Skill Development:</w:t>
-      </w:r>
-      <w:r>
-        <w:rPr>
-          <w:rFonts w:ascii="Verdana" w:hAnsi="Verdana"/>
-          <w:bCs/>
-          <w:sz w:val="16"/>
-          <w:szCs w:val="16"/>
-        </w:rPr>
-        <w:t xml:space="preserve"> </w:t>
-      </w:r>
-      <w:r>
-        <w:rPr>
-          <w:rFonts w:ascii="Verdana" w:hAnsi="Verdana"/>
-          <w:bCs/>
-          <w:sz w:val="16"/>
-          <w:szCs w:val="16"/>
-        </w:rPr>
-        <w:t>Project Management Professional (PMP)</w:t>
-      </w:r>
-      <w:r>
-        <w:rPr>
-          <w:rFonts w:ascii="Verdana" w:hAnsi="Verdana"/>
-          <w:sz w:val="16"/>
-          <w:szCs w:val="16"/>
-        </w:rPr>
-        <w:t>,</w:t>
-      </w:r>
-      <w:r>
-        <w:rPr>
-          <w:rFonts w:ascii="Verdana" w:hAnsi="Verdana"/>
-          <w:bCs/>
-          <w:sz w:val="16"/>
-          <w:szCs w:val="16"/>
-        </w:rPr>
-        <w:t xml:space="preserve"> </w:t>
-      </w:r>
-      <w:r>
-        <w:rPr>
-          <w:rFonts w:ascii="Verdana" w:hAnsi="Verdana"/>
-          <w:bCs/>
-          <w:sz w:val="16"/>
-          <w:szCs w:val="16"/>
-        </w:rPr>
-        <w:t xml:space="preserve">Agile Certified Practitioner </w:t>
-      </w:r>
-      <w:r>
-        <w:rPr>
-          <w:rFonts w:ascii="Verdana" w:hAnsi="Verdana"/>
-          <w:bCs/>
-          <w:sz w:val="16"/>
-          <w:szCs w:val="16"/>
-        </w:rPr>
-        <w:t xml:space="preserve">(PMI-ACP) </w:t>
-      </w:r>
-      <w:r>
-        <w:rPr>
-          <w:rFonts w:ascii="Verdana" w:hAnsi="Verdana"/>
-          <w:bCs/>
-          <w:sz w:val="16"/>
-          <w:szCs w:val="16"/>
-        </w:rPr>
-        <w:t>3</w:t>
-      </w:r>
-      <w:r>
-        <w:rPr>
-          <w:rFonts w:ascii="Verdana" w:hAnsi="Verdana"/>
-          <w:bCs/>
-          <w:sz w:val="16"/>
-          <w:szCs w:val="16"/>
-        </w:rPr>
-        <w:t xml:space="preserve"> </w:t>
-      </w:r>
-      <w:r>
-        <w:rPr>
-          <w:rFonts w:ascii="Verdana" w:hAnsi="Verdana"/>
-          <w:bCs/>
-          <w:sz w:val="16"/>
-          <w:szCs w:val="16"/>
-        </w:rPr>
-        <w:t>days’</w:t>
-      </w:r>
-      <w:r>
-        <w:rPr>
-          <w:rFonts w:ascii="Verdana" w:hAnsi="Verdana"/>
-          <w:bCs/>
-          <w:sz w:val="16"/>
-          <w:szCs w:val="16"/>
-        </w:rPr>
-        <w:t xml:space="preserve"> Workshop</w:t>
-      </w:r>
-      <w:r>
-        <w:rPr>
-          <w:rFonts w:ascii="Verdana" w:hAnsi="Verdana"/>
-          <w:bCs/>
-          <w:sz w:val="16"/>
-          <w:szCs w:val="16"/>
-        </w:rPr>
-        <w:t xml:space="preserve">, </w:t>
-      </w:r>
-      <w:r>
-        <w:rPr>
-          <w:rFonts w:ascii="Verdana" w:hAnsi="Verdana"/>
-          <w:bCs/>
-          <w:sz w:val="16"/>
-          <w:szCs w:val="16"/>
-        </w:rPr>
-        <w:t>AWS &amp; DevOps</w:t>
-      </w:r>
-      <w:r>
-        <w:rPr>
-          <w:rFonts w:ascii="Verdana" w:hAnsi="Verdana"/>
-          <w:bCs/>
-          <w:sz w:val="16"/>
-          <w:szCs w:val="16"/>
-        </w:rPr>
-        <w:t xml:space="preserve"> Course</w:t>
-      </w:r>
-      <w:r>
-        <w:rPr>
-          <w:rFonts w:ascii="Verdana" w:hAnsi="Verdana"/>
-          <w:bCs/>
-          <w:sz w:val="16"/>
-          <w:szCs w:val="16"/>
-        </w:rPr>
-        <w:t>,</w:t>
-      </w:r>
-      <w:r>
-        <w:rPr>
-          <w:rFonts w:ascii="Verdana" w:hAnsi="Verdana"/>
-          <w:bCs/>
-          <w:sz w:val="16"/>
-          <w:szCs w:val="16"/>
-        </w:rPr>
-        <w:t xml:space="preserve"> Salesforce – Admin</w:t>
-      </w:r>
-      <w:r>
-        <w:rPr>
-          <w:rFonts w:ascii="Verdana" w:hAnsi="Verdana"/>
-          <w:bCs/>
-          <w:sz w:val="16"/>
-          <w:szCs w:val="16"/>
-        </w:rPr>
-        <w:t>.</w:t>
-      </w:r>
-      <w:r>
-        <w:rPr>
-          <w:rFonts w:ascii="Verdana" w:hAnsi="Verdana"/>
-          <w:bCs/>
-          <w:sz w:val="16"/>
-          <w:szCs w:val="16"/>
-        </w:rPr>
-        <w:t xml:space="preserve"> &amp; Dev</w:t>
-      </w:r>
-      <w:r>
-        <w:rPr>
-          <w:rFonts w:ascii="Verdana" w:hAnsi="Verdana"/>
-          <w:bCs/>
-          <w:sz w:val="16"/>
-          <w:szCs w:val="16"/>
-        </w:rPr>
-        <w:t>elopment</w:t>
-      </w:r>
-      <w:r>
-        <w:rPr>
-          <w:rFonts w:ascii="Verdana" w:hAnsi="Verdana"/>
-          <w:bCs/>
-          <w:sz w:val="16"/>
-          <w:szCs w:val="16"/>
-        </w:rPr>
-        <w:t xml:space="preserve"> Course</w:t>
-      </w:r>
-      <w:r>
-        <w:rPr>
-          <w:rFonts w:ascii="Verdana" w:hAnsi="Verdana"/>
-          <w:bCs/>
-          <w:sz w:val="16"/>
-          <w:szCs w:val="16"/>
-        </w:rPr>
-        <w:t xml:space="preserve">, </w:t>
-      </w:r>
-      <w:r>
-        <w:rPr>
-          <w:rFonts w:ascii="Verdana" w:hAnsi="Verdana"/>
-          <w:bCs/>
-          <w:sz w:val="16"/>
-          <w:szCs w:val="16"/>
-        </w:rPr>
-        <w:t xml:space="preserve">Certified Business Analysis Professional </w:t>
-      </w:r>
-      <w:r>
-        <w:rPr>
-          <w:rFonts w:ascii="Verdana" w:hAnsi="Verdana"/>
-          <w:bCs/>
-          <w:sz w:val="16"/>
-          <w:szCs w:val="16"/>
-        </w:rPr>
-        <w:t>(CBAP)</w:t>
-      </w:r>
-      <w:r>
-        <w:rPr>
-          <w:rFonts w:ascii="Verdana" w:hAnsi="Verdana"/>
-          <w:bCs/>
-          <w:sz w:val="16"/>
-          <w:szCs w:val="16"/>
-        </w:rPr>
-        <w:t xml:space="preserve"> </w:t>
-      </w:r>
-      <w:r>
-        <w:rPr>
-          <w:rFonts w:ascii="Verdana" w:hAnsi="Verdana"/>
-          <w:bCs/>
-          <w:sz w:val="16"/>
-          <w:szCs w:val="16"/>
-        </w:rPr>
-        <w:t>3</w:t>
-      </w:r>
-      <w:r>
-        <w:rPr>
-          <w:rFonts w:ascii="Verdana" w:hAnsi="Verdana"/>
-          <w:bCs/>
-          <w:sz w:val="16"/>
-          <w:szCs w:val="16"/>
-        </w:rPr>
-        <w:t xml:space="preserve"> </w:t>
-      </w:r>
-      <w:proofErr w:type="spellStart"/>
-      <w:r>
-        <w:rPr>
-          <w:rFonts w:ascii="Verdana" w:hAnsi="Verdana"/>
-          <w:bCs/>
-          <w:sz w:val="16"/>
-          <w:szCs w:val="16"/>
-        </w:rPr>
-        <w:t>days</w:t>
-      </w:r>
-      <w:proofErr w:type="spellEnd"/>
-      <w:r>
-        <w:rPr>
-          <w:rFonts w:ascii="Verdana" w:hAnsi="Verdana"/>
-          <w:bCs/>
-          <w:sz w:val="16"/>
-          <w:szCs w:val="16"/>
-        </w:rPr>
-        <w:t xml:space="preserve"> Workshop</w:t>
-      </w:r>
-      <w:r>
-        <w:rPr>
-          <w:rFonts w:ascii="Verdana" w:hAnsi="Verdana"/>
-          <w:bCs/>
-          <w:sz w:val="16"/>
-          <w:szCs w:val="16"/>
-        </w:rPr>
-        <w:t>,</w:t>
-      </w:r>
-      <w:r>
-        <w:rPr>
-          <w:rFonts w:ascii="Verdana" w:hAnsi="Verdana"/>
-          <w:bCs/>
-          <w:sz w:val="16"/>
-          <w:szCs w:val="16"/>
-        </w:rPr>
-        <w:t xml:space="preserve"> </w:t>
-      </w:r>
-      <w:r>
-        <w:rPr>
-          <w:rFonts w:ascii="Verdana" w:hAnsi="Verdana"/>
-          <w:bCs/>
-          <w:sz w:val="16"/>
-          <w:szCs w:val="16"/>
-        </w:rPr>
-        <w:t>Microsoft Certified Technology Specialist (MCTS - .Net Framework) Course</w:t>
-      </w:r>
-      <w:r>
-        <w:rPr>
-          <w:rFonts w:ascii="Verdana" w:hAnsi="Verdana"/>
-          <w:bCs/>
-          <w:sz w:val="16"/>
-          <w:szCs w:val="16"/>
-        </w:rPr>
-        <w:t xml:space="preserve">, </w:t>
-      </w:r>
-      <w:r>
-        <w:rPr>
-          <w:rFonts w:ascii="Verdana" w:hAnsi="Verdana"/>
-          <w:bCs/>
-          <w:sz w:val="16"/>
-          <w:szCs w:val="16"/>
-        </w:rPr>
-        <w:t>IBM FileNet Content Manager Certified V5.1</w:t>
-      </w:r>
-      <w:r>
-        <w:rPr>
-          <w:rFonts w:ascii="Verdana" w:hAnsi="Verdana"/>
-          <w:bCs/>
-          <w:sz w:val="16"/>
-          <w:szCs w:val="16"/>
-        </w:rPr>
-        <w:t xml:space="preserve">, </w:t>
-      </w:r>
-      <w:r>
-        <w:rPr>
-          <w:rFonts w:ascii="Verdana" w:hAnsi="Verdana"/>
-          <w:bCs/>
-          <w:sz w:val="16"/>
-          <w:szCs w:val="16"/>
-        </w:rPr>
-        <w:t>Information Technology Infrastructure Library (ITIL) V3 Foundation Certified</w:t>
-      </w:r>
-      <w:r>
-        <w:rPr>
-          <w:rFonts w:ascii="Verdana" w:hAnsi="Verdana"/>
-          <w:bCs/>
-          <w:sz w:val="16"/>
-          <w:szCs w:val="16"/>
-        </w:rPr>
-        <w:t xml:space="preserve">, </w:t>
-      </w:r>
-      <w:r>
-        <w:rPr>
-          <w:rFonts w:ascii="Verdana" w:hAnsi="Verdana"/>
-          <w:bCs/>
-          <w:sz w:val="16"/>
-          <w:szCs w:val="16"/>
-        </w:rPr>
-        <w:t xml:space="preserve">Project Management Using Primavera </w:t>
-      </w:r>
-      <w:r>
-        <w:rPr>
-          <w:rFonts w:ascii="Verdana" w:hAnsi="Verdana"/>
-          <w:bCs/>
-          <w:sz w:val="16"/>
-          <w:szCs w:val="16"/>
-        </w:rPr>
-        <w:t>P</w:t>
-      </w:r>
-      <w:r>
-        <w:rPr>
-          <w:rFonts w:ascii="Verdana" w:hAnsi="Verdana"/>
-          <w:bCs/>
-          <w:sz w:val="16"/>
-          <w:szCs w:val="16"/>
-        </w:rPr>
-        <w:t>6 Course</w:t>
-      </w:r>
-      <w:r>
-        <w:rPr>
-          <w:rFonts w:ascii="Verdana" w:hAnsi="Verdana"/>
-          <w:bCs/>
-          <w:sz w:val="16"/>
-          <w:szCs w:val="16"/>
-        </w:rPr>
-        <w:t xml:space="preserve">, </w:t>
-      </w:r>
-      <w:r>
-        <w:rPr>
-          <w:rFonts w:ascii="Verdana" w:hAnsi="Verdana"/>
-          <w:bCs/>
-          <w:sz w:val="16"/>
-          <w:szCs w:val="16"/>
-        </w:rPr>
-        <w:t xml:space="preserve">Microsoft Project Professional/ Server/ Web Access, </w:t>
-      </w:r>
-      <w:r>
-        <w:rPr>
-          <w:rFonts w:ascii="Verdana" w:hAnsi="Verdana"/>
-          <w:bCs/>
-          <w:sz w:val="16"/>
-          <w:szCs w:val="16"/>
-        </w:rPr>
-        <w:t>KOFAX Ascent Capture 7.5 Certified.</w:t>
-      </w:r>
+        </w:rPr>
+      </w:pPr>
     </w:p>
     <w:p>
       <w:pPr>
-        <w:spacing w:before="120" w:after="0" w:line="240" w:lineRule="auto"/>
-        <w:ind w:right="-360"/>
-        <w:rPr>
-          <w:rFonts w:ascii="Verdana" w:hAnsi="Verdana"/>
-          <w:b/>
-          <w:bCs/>
-          <w:sz w:val="16"/>
-          <w:szCs w:val="16"/>
-        </w:rPr>
-      </w:pPr>
-      <w:r>
-        <w:rPr>
-          <w:rFonts w:ascii="Verdana" w:hAnsi="Verdana"/>
-          <w:b/>
-          <w:bCs/>
-          <w:sz w:val="16"/>
-          <w:highlight w:val="lightGray"/>
-        </w:rPr>
-        <w:t>Leadership &amp; Personality Development:</w:t>
-      </w:r>
-      <w:r>
-        <w:rPr>
-          <w:rFonts w:ascii="Verdana" w:hAnsi="Verdana"/>
-          <w:b/>
-          <w:bCs/>
-          <w:sz w:val="16"/>
-        </w:rPr>
-        <w:t xml:space="preserve"> </w:t>
-      </w:r>
-      <w:proofErr w:type="spellStart"/>
-      <w:r>
-        <w:rPr>
-          <w:rFonts w:ascii="Verdana" w:hAnsi="Verdana"/>
-          <w:sz w:val="16"/>
-          <w:szCs w:val="16"/>
-        </w:rPr>
-        <w:t>Timelenders</w:t>
-      </w:r>
-      <w:proofErr w:type="spellEnd"/>
-      <w:r>
-        <w:rPr>
-          <w:rFonts w:ascii="Verdana" w:hAnsi="Verdana"/>
-          <w:sz w:val="16"/>
-          <w:szCs w:val="16"/>
-        </w:rPr>
-        <w:t xml:space="preserve"> Strategic Vision (Personal &amp; Professional Vision Paradigm), </w:t>
-      </w:r>
-      <w:proofErr w:type="spellStart"/>
-      <w:r>
-        <w:rPr>
-          <w:rFonts w:ascii="Verdana" w:hAnsi="Verdana"/>
-          <w:sz w:val="16"/>
-          <w:szCs w:val="16"/>
-        </w:rPr>
-        <w:t>Timelenders</w:t>
-      </w:r>
-      <w:proofErr w:type="spellEnd"/>
-      <w:r>
-        <w:rPr>
-          <w:rFonts w:ascii="Verdana" w:hAnsi="Verdana"/>
-          <w:sz w:val="16"/>
-          <w:szCs w:val="16"/>
-        </w:rPr>
-        <w:t xml:space="preserve"> Strategic Time Management (Time Management Workshop), </w:t>
-      </w:r>
-      <w:proofErr w:type="spellStart"/>
-      <w:r>
-        <w:rPr>
-          <w:rFonts w:ascii="Verdana" w:hAnsi="Verdana"/>
-          <w:sz w:val="16"/>
-          <w:szCs w:val="16"/>
-        </w:rPr>
-        <w:t>Timelenders</w:t>
-      </w:r>
-      <w:proofErr w:type="spellEnd"/>
-      <w:r>
-        <w:rPr>
-          <w:rFonts w:ascii="Verdana" w:hAnsi="Verdana"/>
-          <w:sz w:val="16"/>
-          <w:szCs w:val="16"/>
-        </w:rPr>
-        <w:t xml:space="preserve"> Performance Management</w:t>
-      </w:r>
-      <w:r>
-        <w:rPr>
-          <w:rFonts w:ascii="Verdana" w:hAnsi="Verdana"/>
-          <w:sz w:val="16"/>
-          <w:szCs w:val="16"/>
-        </w:rPr>
-        <w:t>,</w:t>
-      </w:r>
-      <w:r>
-        <w:rPr>
-          <w:rFonts w:ascii="Verdana" w:hAnsi="Verdana"/>
-          <w:sz w:val="16"/>
-          <w:szCs w:val="16"/>
-        </w:rPr>
-        <w:br/>
-      </w:r>
-      <w:r>
-        <w:rPr>
-          <w:rFonts w:ascii="Verdana" w:hAnsi="Verdana"/>
-          <w:sz w:val="16"/>
-          <w:szCs w:val="16"/>
-        </w:rPr>
-        <w:t>Strategy Design &amp; Management (British University in Dubai), Strategic Negotiation Skills (Etisalat Academy, Dubai).</w:t>
+        <w:spacing w:after="0" w:line="240" w:lineRule="auto"/>
+        <w:rPr>
+          <w:rFonts w:ascii="Verdana" w:hAnsi="Times New Roman"/>
+          <w:b/>
+          <w:sz w:val="20"/>
+          <w:szCs w:val="20"/>
+        </w:rPr>
+      </w:pPr>
+      <w:bookmarkStart w:id="2" w:name="_Hlk65745211"/>
+      <w:bookmarkEnd w:id="1"/>
+      <w:r>
+        <w:rPr>
+          <w:rFonts w:ascii="Verdana" w:hAnsi="Times New Roman"/>
+          <w:b/>
+          <w:sz w:val="20"/>
+          <w:szCs w:val="20"/>
+        </w:rPr>
+        <w:t>Educational Background</w:t>
       </w:r>
     </w:p>
     <w:p>
       <w:pPr>
         <w:spacing w:after="0" w:line="240" w:lineRule="auto"/>
-        <w:ind w:left="720" w:hanging="360"/>
-        <w:rPr>
-          <w:rFonts w:ascii="Verdana" w:hAnsi="Verdana"/>
-          <w:b/>
-          <w:bCs/>
-          <w:sz w:val="6"/>
-        </w:rPr>
-      </w:pPr>
-    </w:p>
-    <w:p>
-      <w:pPr>
-        <w:spacing w:after="0" w:line="240" w:lineRule="auto"/>
-        <w:rPr>
-          <w:rFonts w:ascii="Verdana" w:hAnsi="Times New Roman"/>
-          <w:b/>
-          <w:sz w:val="20"/>
-          <w:szCs w:val="20"/>
-        </w:rPr>
-      </w:pPr>
-      <w:bookmarkStart w:id="2" w:name="_Hlk65745211"/>
-      <w:bookmarkEnd w:id="1"/>
-      <w:r>
-        <w:rPr>
-          <w:rFonts w:ascii="Verdana" w:hAnsi="Times New Roman"/>
-          <w:b/>
-          <w:sz w:val="20"/>
-          <w:szCs w:val="20"/>
-        </w:rPr>
-        <w:t>Educational Background</w:t>
-      </w:r>
-    </w:p>
-    <w:p>
-      <w:pPr>
-        <w:spacing w:after="0" w:line="240" w:lineRule="auto"/>
-        <w:rPr>
-          <w:rFonts w:ascii="Verdana" w:hAnsi="Verdana"/>
-          <w:bCs/>
-          <w:sz w:val="16"/>
+        <w:rPr>
+          <w:rFonts w:ascii="Verdana" w:hAnsi="Verdana"/>
         </w:rPr>
       </w:pPr>
       <w:r>
@@ -5921,7 +2019,7 @@
         <mc:AlternateContent>
           <mc:Choice Requires="wps">
             <w:drawing>
-              <wp:anchor distT="0" distB="0" distL="114300" distR="114300" simplePos="0" relativeHeight="251714560" behindDoc="0" locked="0" layoutInCell="0" allowOverlap="1" wp14:anchorId="65A3A1DA" wp14:editId="775C8F49">
+              <wp:anchor distT="0" distB="0" distL="114300" distR="114300" simplePos="0" relativeHeight="251714560" behindDoc="0" locked="0" layoutInCell="0" allowOverlap="1" wp14:anchorId="65A3A1DA" wp14:editId="5FA9B807">
                 <wp:simplePos x="0" y="0"/>
                 <wp:positionH relativeFrom="column">
                   <wp:posOffset>-22860</wp:posOffset>
@@ -5982,7 +2080,7 @@
           </mc:Choice>
           <mc:Fallback>
             <w:pict>
-              <v:line w14:anchorId="2417709A" id="Line 30" o:spid="_x0000_s1026" style="position:absolute;z-index:251714560;visibility:visible;mso-wrap-style:square;mso-width-percent:0;mso-height-percent:0;mso-wrap-distance-left:9pt;mso-wrap-distance-top:0;mso-wrap-distance-right:9pt;mso-wrap-distance-bottom:0;mso-position-horizontal:absolute;mso-position-horizontal-relative:text;mso-position-vertical:absolute;mso-position-vertical-relative:text;mso-width-percent:0;mso-height-percent:0;mso-width-relative:page;mso-height-relative:page" from="-1.8pt,3.6pt" to="481.5pt,3.6pt" o:gfxdata="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" o:allowincell="f" strokeweight="3pt">
+              <v:line w14:anchorId="43F3437B" id="Line 30" o:spid="_x0000_s1026" style="position:absolute;z-index:251714560;visibility:visible;mso-wrap-style:square;mso-width-percent:0;mso-height-percent:0;mso-wrap-distance-left:9pt;mso-wrap-distance-top:0;mso-wrap-distance-right:9pt;mso-wrap-distance-bottom:0;mso-position-horizontal:absolute;mso-position-horizontal-relative:text;mso-position-vertical:absolute;mso-position-vertical-relative:text;mso-width-percent:0;mso-height-percent:0;mso-width-relative:page;mso-height-relative:page" from="-1.8pt,3.6pt" to="481.5pt,3.6pt" o:gfxdata="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" o:allowincell="f" strokeweight="3pt">
                 <v:stroke linestyle="thinThin"/>
               </v:line>
             </w:pict>
@@ -5996,285 +2094,31 @@
           <w:sz w:val="20"/>
           <w:szCs w:val="28"/>
         </w:rPr>
-        <w:drawing>
-          <wp:anchor distT="0" distB="0" distL="114300" distR="114300" simplePos="0" relativeHeight="251717632" behindDoc="0" locked="0" layoutInCell="1" allowOverlap="1" wp14:anchorId="43E78DC0" wp14:editId="34200B07">
-            <wp:simplePos x="0" y="0"/>
-            <wp:positionH relativeFrom="column">
-              <wp:posOffset>5532120</wp:posOffset>
-            </wp:positionH>
-            <wp:positionV relativeFrom="paragraph">
-              <wp:posOffset>194945</wp:posOffset>
-            </wp:positionV>
-            <wp:extent cx="487680" cy="616585"/>
-            <wp:effectExtent l="0" t="0" r="7620" b="0"/>
-            <wp:wrapNone/>
-            <wp:docPr id="4" name="Picture 4"/>
-            <wp:cNvGraphicFramePr>
-              <a:graphicFrameLocks xmlns:a="http://schemas.openxmlformats.org/drawingml/2006/main" noChangeAspect="1"/>
-            </wp:cNvGraphicFramePr>
-            <a:graphic xmlns:a="http://schemas.openxmlformats.org/drawingml/2006/main">
-              <a:graphicData uri="http://schemas.openxmlformats.org/drawingml/2006/picture">
-                <pic:pic xmlns:pic="http://schemas.openxmlformats.org/drawingml/2006/picture">
-                  <pic:nvPicPr>
-                    <pic:cNvPr id="4" name="Picture 4"/>
-                    <pic:cNvPicPr/>
-                  </pic:nvPicPr>
-                  <pic:blipFill rotWithShape="1">
-                    <a:blip r:embed="rId8" cstate="print">
-                      <a:extLst>
-                        <a:ext uri="{28A0092B-C50C-407E-A947-70E740481C1C}">
-                          <a14:useLocalDpi xmlns:a14="http://schemas.microsoft.com/office/drawing/2010/main" val="0"/>
-                        </a:ext>
-                      </a:extLst>
-                    </a:blip>
-                    <a:srcRect l="11157" r="9507"/>
-                    <a:stretch/>
-                  </pic:blipFill>
-                  <pic:spPr bwMode="auto">
-                    <a:xfrm>
-                      <a:off x="0" y="0"/>
-                      <a:ext cx="487680" cy="616585"/>
-                    </a:xfrm>
-                    <a:prstGeom prst="rect">
-                      <a:avLst/>
-                    </a:prstGeom>
-                    <a:ln>
-                      <a:noFill/>
-                    </a:ln>
-                    <a:extLst>
-                      <a:ext uri="{53640926-AAD7-44D8-BBD7-CCE9431645EC}">
-                        <a14:shadowObscured xmlns:a14="http://schemas.microsoft.com/office/drawing/2010/main"/>
-                      </a:ext>
-                    </a:extLst>
-                  </pic:spPr>
-                </pic:pic>
-              </a:graphicData>
-            </a:graphic>
-            <wp14:sizeRelH relativeFrom="page">
-              <wp14:pctWidth>0</wp14:pctWidth>
-            </wp14:sizeRelH>
-            <wp14:sizeRelV relativeFrom="page">
-              <wp14:pctHeight>0</wp14:pctHeight>
-            </wp14:sizeRelV>
-          </wp:anchor>
-        </w:drawing>
-      </w:r>
-      <w:r>
-        <w:rPr>
-          <w:rFonts w:ascii="Verdana" w:hAnsi="Verdana"/>
-          <w:b/>
-          <w:bCs/>
+        <w:br/>
+      </w:r>
+      <w:bookmarkEnd w:id="2"/>
+      <w:r>
+        <w:rPr>
+          <w:rFonts w:ascii="Verdana" w:hAnsi="Times New Roman"/>
+          <w:b/>
           <w:sz w:val="20"/>
-          <w:szCs w:val="28"/>
-        </w:rPr>
-        <w:br/>
-      </w:r>
-      <w:r>
-        <w:rPr>
-          <w:rFonts w:ascii="Verdana" w:hAnsi="Verdana"/>
-          <w:b/>
-          <w:bCs/>
-          <w:sz w:val="16"/>
-        </w:rPr>
-        <w:t>Master</w:t>
-      </w:r>
-      <w:r>
-        <w:rPr>
-          <w:rFonts w:ascii="Verdana" w:hAnsi="Verdana"/>
-          <w:b/>
-          <w:bCs/>
-          <w:sz w:val="16"/>
-        </w:rPr>
-        <w:t xml:space="preserve"> of Science</w:t>
-      </w:r>
-      <w:r>
-        <w:rPr>
-          <w:rFonts w:ascii="Verdana" w:hAnsi="Verdana"/>
-          <w:b/>
-          <w:bCs/>
-          <w:sz w:val="16"/>
-        </w:rPr>
-        <w:t xml:space="preserve"> in </w:t>
-      </w:r>
-      <w:r>
-        <w:rPr>
-          <w:rFonts w:ascii="Verdana" w:hAnsi="Verdana"/>
-          <w:b/>
-          <w:bCs/>
-          <w:sz w:val="16"/>
-        </w:rPr>
-        <w:t>C</w:t>
-      </w:r>
-      <w:r>
-        <w:rPr>
-          <w:rFonts w:ascii="Verdana" w:hAnsi="Verdana"/>
-          <w:b/>
-          <w:bCs/>
-          <w:sz w:val="16"/>
-        </w:rPr>
-        <w:t>omputing</w:t>
-      </w:r>
-      <w:r>
-        <w:rPr>
-          <w:rFonts w:ascii="Verdana" w:hAnsi="Verdana"/>
-          <w:b/>
-          <w:bCs/>
-          <w:sz w:val="16"/>
-        </w:rPr>
-        <w:t xml:space="preserve"> </w:t>
-      </w:r>
-      <w:r>
-        <w:rPr>
-          <w:rFonts w:ascii="Verdana" w:hAnsi="Verdana"/>
-          <w:b/>
-          <w:bCs/>
-          <w:sz w:val="16"/>
-        </w:rPr>
-        <w:t>(</w:t>
-      </w:r>
-      <w:r>
-        <w:rPr>
-          <w:rFonts w:ascii="Verdana" w:hAnsi="Verdana"/>
-          <w:b/>
-          <w:bCs/>
-          <w:sz w:val="16"/>
-        </w:rPr>
-        <w:t>Enterprise Software Systems</w:t>
-      </w:r>
-      <w:r>
-        <w:rPr>
-          <w:rFonts w:ascii="Verdana" w:hAnsi="Verdana"/>
-          <w:b/>
-          <w:bCs/>
-          <w:sz w:val="16"/>
-        </w:rPr>
-        <w:t>)</w:t>
-      </w:r>
-      <w:r>
-        <w:rPr>
-          <w:rFonts w:ascii="Verdana" w:hAnsi="Verdana"/>
-          <w:b/>
-          <w:bCs/>
-          <w:sz w:val="16"/>
-        </w:rPr>
-        <w:t xml:space="preserve"> </w:t>
-      </w:r>
-      <w:r>
-        <w:rPr>
-          <w:rFonts w:ascii="Verdana" w:hAnsi="Verdana"/>
-          <w:b/>
-          <w:bCs/>
-          <w:sz w:val="16"/>
-        </w:rPr>
-        <w:br/>
-      </w:r>
-      <w:r>
-        <w:rPr>
-          <w:rFonts w:ascii="Verdana" w:hAnsi="Verdana"/>
-          <w:bCs/>
-          <w:sz w:val="16"/>
-        </w:rPr>
-        <w:t>Waterford Institute of Technology</w:t>
-      </w:r>
-      <w:r>
-        <w:rPr>
-          <w:rFonts w:ascii="Verdana" w:hAnsi="Verdana"/>
-          <w:bCs/>
-          <w:sz w:val="16"/>
-        </w:rPr>
-        <w:t xml:space="preserve"> (WIT)</w:t>
-      </w:r>
-      <w:r>
-        <w:rPr>
-          <w:rFonts w:ascii="Verdana" w:hAnsi="Verdana"/>
-          <w:bCs/>
-          <w:sz w:val="16"/>
-        </w:rPr>
-        <w:t xml:space="preserve"> – Ireland. </w:t>
-      </w:r>
-      <w:r>
-        <w:rPr>
-          <w:rFonts w:ascii="Verdana" w:hAnsi="Verdana"/>
-          <w:bCs/>
-          <w:sz w:val="16"/>
-        </w:rPr>
-        <w:br/>
+          <w:szCs w:val="20"/>
+        </w:rPr>
+        <w:t>Skills &amp; Competencies</w:t>
       </w:r>
     </w:p>
     <w:p>
       <w:pPr>
-        <w:spacing w:after="0"/>
-        <w:rPr>
-          <w:rFonts w:ascii="Verdana" w:hAnsi="Verdana"/>
-          <w:sz w:val="16"/>
-        </w:rPr>
-      </w:pPr>
-      <w:r>
-        <w:rPr>
-          <w:rFonts w:ascii="Verdana" w:hAnsi="Verdana"/>
-          <w:b/>
-          <w:sz w:val="16"/>
-        </w:rPr>
-        <w:t>Dissertation:</w:t>
-      </w:r>
-      <w:r>
-        <w:rPr>
-          <w:rFonts w:ascii="Verdana" w:hAnsi="Verdana"/>
-          <w:bCs/>
-          <w:sz w:val="16"/>
-        </w:rPr>
-        <w:t xml:space="preserve"> </w:t>
-      </w:r>
-      <w:r>
-        <w:rPr>
-          <w:rFonts w:ascii="Verdana" w:hAnsi="Verdana"/>
-          <w:sz w:val="16"/>
-        </w:rPr>
-        <w:t>Using Binary Classifier</w:t>
-      </w:r>
-      <w:r>
-        <w:rPr>
-          <w:rFonts w:ascii="Verdana" w:hAnsi="Verdana"/>
-          <w:sz w:val="16"/>
-        </w:rPr>
-        <w:t xml:space="preserve"> (SVM)</w:t>
-      </w:r>
-      <w:r>
-        <w:rPr>
-          <w:rFonts w:ascii="Verdana" w:hAnsi="Verdana"/>
-          <w:sz w:val="16"/>
-        </w:rPr>
-        <w:t xml:space="preserve"> for predicting </w:t>
-      </w:r>
-      <w:r>
-        <w:rPr>
-          <w:rFonts w:ascii="Verdana" w:hAnsi="Verdana"/>
-          <w:sz w:val="16"/>
-        </w:rPr>
-        <w:t xml:space="preserve">success of Technology Release </w:t>
-      </w:r>
-      <w:r>
-        <w:rPr>
-          <w:rFonts w:ascii="Verdana" w:hAnsi="Verdana"/>
-          <w:sz w:val="16"/>
-        </w:rPr>
-        <w:t>ba</w:t>
-      </w:r>
-      <w:r>
-        <w:rPr>
-          <w:rFonts w:ascii="Verdana" w:hAnsi="Verdana"/>
-          <w:sz w:val="16"/>
-        </w:rPr>
-        <w:t xml:space="preserve">sed </w:t>
-      </w:r>
-    </w:p>
-    <w:p>
-      <w:pPr>
-        <w:spacing w:after="0" w:line="360" w:lineRule="auto"/>
-        <w:rPr>
-          <w:rFonts w:ascii="Verdana" w:hAnsi="Verdana"/>
-        </w:rPr>
-      </w:pPr>
+        <w:spacing w:after="0" w:line="240" w:lineRule="auto"/>
+        <w:ind w:right="629"/>
+        <w:rPr>
+          <w:rFonts w:ascii="Verdana" w:hAnsi="Verdana"/>
+          <w:b/>
+          <w:bCs/>
+          <w:sz w:val="16"/>
+        </w:rPr>
+      </w:pPr>
+      <w:bookmarkStart w:id="3" w:name="_Hlk53994378"/>
       <w:r>
         <w:rPr>
           <w:rFonts w:ascii="Verdana" w:hAnsi="Verdana"/>
@@ -6287,13 +2131,13 @@
         <mc:AlternateContent>
           <mc:Choice Requires="wps">
             <w:drawing>
-              <wp:anchor distT="0" distB="0" distL="114300" distR="114300" simplePos="0" relativeHeight="251727872" behindDoc="0" locked="0" layoutInCell="0" allowOverlap="1" wp14:anchorId="58DF7911" wp14:editId="78BE0B5A">
+              <wp:anchor distT="0" distB="0" distL="114300" distR="114300" simplePos="0" relativeHeight="251727872" behindDoc="0" locked="0" layoutInCell="0" allowOverlap="1" wp14:anchorId="58DF7911" wp14:editId="568716FC">
                 <wp:simplePos x="0" y="0"/>
                 <wp:positionH relativeFrom="column">
                   <wp:posOffset>-22860</wp:posOffset>
                 </wp:positionH>
                 <wp:positionV relativeFrom="paragraph">
-                  <wp:posOffset>377190</wp:posOffset>
+                  <wp:posOffset>14817</wp:posOffset>
                 </wp:positionV>
                 <wp:extent cx="6160770" cy="0"/>
                 <wp:effectExtent l="0" t="19050" r="30480" b="19050"/>
@@ -6348,72 +2192,13 @@
           </mc:Choice>
           <mc:Fallback>
             <w:pict>
-              <v:line w14:anchorId="568D84BE" id="Line 14" o:spid="_x0000_s1026" style="position:absolute;z-index:251727872;visibility:visible;mso-wrap-style:square;mso-width-percent:0;mso-height-percent:0;mso-wrap-distance-left:9pt;mso-wrap-distance-top:0;mso-wrap-distance-right:9pt;mso-wrap-distance-bottom:0;mso-position-horizontal:absolute;mso-position-horizontal-relative:text;mso-position-vertical:absolute;mso-position-vertical-relative:text;mso-width-percent:0;mso-height-percent:0;mso-width-relative:page;mso-height-relative:page" from="-1.8pt,29.7pt" to="483.3pt,29.7pt" o:gfxdata="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" o:allowincell="f" strokeweight="3pt">
+              <v:line w14:anchorId="79378A06" id="Line 14" o:spid="_x0000_s1026" style="position:absolute;z-index:251727872;visibility:visible;mso-wrap-style:square;mso-width-percent:0;mso-height-percent:0;mso-wrap-distance-left:9pt;mso-wrap-distance-top:0;mso-wrap-distance-right:9pt;mso-wrap-distance-bottom:0;mso-position-horizontal:absolute;mso-position-horizontal-relative:text;mso-position-vertical:absolute;mso-position-vertical-relative:text;mso-width-percent:0;mso-height-percent:0;mso-width-relative:page;mso-height-relative:page" from="-1.8pt,1.15pt" to="483.3pt,1.15pt" o:gfxdata="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" o:allowincell="f" strokeweight="3pt">
                 <v:stroke linestyle="thinThin"/>
               </v:line>
             </w:pict>
           </mc:Fallback>
         </mc:AlternateContent>
       </w:r>
-      <w:r>
-        <w:rPr>
-          <w:rFonts w:ascii="Verdana" w:hAnsi="Verdana"/>
-          <w:sz w:val="16"/>
-        </w:rPr>
-        <w:t>u</w:t>
-      </w:r>
-      <w:r>
-        <w:rPr>
-          <w:rFonts w:ascii="Verdana" w:hAnsi="Verdana"/>
-          <w:sz w:val="16"/>
-        </w:rPr>
-        <w:t>pon Sentiment Analysis of Social Media data &amp; Amazon user reviews</w:t>
-      </w:r>
-      <w:r>
-        <w:rPr>
-          <w:rFonts w:ascii="Verdana" w:hAnsi="Verdana"/>
-          <w:sz w:val="16"/>
-        </w:rPr>
-        <w:t xml:space="preserve"> [R Programming]</w:t>
-      </w:r>
-      <w:r>
-        <w:rPr>
-          <w:rFonts w:ascii="Verdana" w:hAnsi="Verdana"/>
-          <w:sz w:val="16"/>
-        </w:rPr>
-        <w:t>.</w:t>
-      </w:r>
-      <w:r>
-        <w:rPr>
-          <w:rFonts w:ascii="Verdana" w:hAnsi="Verdana"/>
-          <w:bCs/>
-          <w:sz w:val="16"/>
-        </w:rPr>
-        <w:br/>
-      </w:r>
-      <w:bookmarkEnd w:id="2"/>
-      <w:r>
-        <w:rPr>
-          <w:rFonts w:ascii="Verdana" w:hAnsi="Times New Roman"/>
-          <w:b/>
-          <w:sz w:val="20"/>
-          <w:szCs w:val="20"/>
-        </w:rPr>
-        <w:t>Skills &amp; Competencies</w:t>
-      </w:r>
-    </w:p>
-    <w:p>
-      <w:pPr>
-        <w:spacing w:after="0" w:line="240" w:lineRule="auto"/>
-        <w:ind w:right="629"/>
-        <w:rPr>
-          <w:rFonts w:ascii="Verdana" w:hAnsi="Verdana"/>
-          <w:b/>
-          <w:bCs/>
-          <w:sz w:val="16"/>
-        </w:rPr>
-      </w:pPr>
-      <w:bookmarkStart w:id="3" w:name="_Hlk53994378"/>
       <w:r>
         <w:rPr>
           <w:rFonts w:ascii="Verdana" w:hAnsi="Verdana"/>
@@ -7595,7 +3380,7 @@
         <w:jc w:val="both"/>
         <w:rPr>
           <w:rFonts w:ascii="Verdana" w:hAnsi="Verdana"/>
-          <w:b/>
+          <w:bCs/>
           <w:sz w:val="16"/>
         </w:rPr>
       </w:pPr>
@@ -7609,250 +3394,6 @@
         </w:rPr>
         <w:br/>
       </w:r>
-      <w:r>
-        <w:rPr>
-          <w:rFonts w:ascii="Verdana" w:hAnsi="Verdana"/>
-          <w:b/>
-          <w:sz w:val="16"/>
-          <w:highlight w:val="lightGray"/>
-        </w:rPr>
-        <w:t>Organizer (Medal of Honor)</w:t>
-      </w:r>
-    </w:p>
-    <w:p>
-      <w:pPr>
-        <w:spacing w:after="0" w:line="240" w:lineRule="auto"/>
-        <w:ind w:right="136" w:firstLine="720"/>
-        <w:rPr>
-          <w:rFonts w:ascii="Verdana" w:hAnsi="Verdana"/>
-          <w:bCs/>
-          <w:sz w:val="16"/>
-        </w:rPr>
-      </w:pPr>
-      <w:r>
-        <w:rPr>
-          <w:rFonts w:ascii="Verdana" w:hAnsi="Verdana"/>
-          <w:bCs/>
-          <w:sz w:val="16"/>
-        </w:rPr>
-        <w:t>4</w:t>
-      </w:r>
-      <w:r>
-        <w:rPr>
-          <w:rFonts w:ascii="Verdana" w:hAnsi="Verdana"/>
-          <w:bCs/>
-          <w:sz w:val="16"/>
-          <w:vertAlign w:val="superscript"/>
-        </w:rPr>
-        <w:t>th</w:t>
-      </w:r>
-      <w:r>
-        <w:rPr>
-          <w:rFonts w:ascii="Verdana" w:hAnsi="Verdana"/>
-          <w:bCs/>
-          <w:sz w:val="16"/>
-        </w:rPr>
-        <w:t xml:space="preserve"> All Pakistan Inter University Computer Science Competition</w:t>
-      </w:r>
-      <w:r>
-        <w:rPr>
-          <w:rFonts w:ascii="Verdana" w:hAnsi="Verdana"/>
-          <w:bCs/>
-          <w:sz w:val="16"/>
-        </w:rPr>
-        <w:t>, IIUI</w:t>
-      </w:r>
-      <w:r>
-        <w:rPr>
-          <w:rFonts w:ascii="Verdana" w:hAnsi="Verdana"/>
-          <w:bCs/>
-          <w:sz w:val="16"/>
-        </w:rPr>
-        <w:t>.</w:t>
-      </w:r>
-      <w:bookmarkStart w:id="4" w:name="_Hlk57461636"/>
-      <w:r>
-        <w:rPr>
-          <w:rFonts w:ascii="Verdana" w:hAnsi="Verdana"/>
-          <w:bCs/>
-          <w:sz w:val="16"/>
-        </w:rPr>
-        <w:tab/>
-      </w:r>
-    </w:p>
-    <w:p>
-      <w:pPr>
-        <w:spacing w:after="0" w:line="240" w:lineRule="auto"/>
-        <w:ind w:left="2160" w:right="136"/>
-        <w:rPr>
-          <w:rFonts w:ascii="Verdana" w:hAnsi="Verdana"/>
-          <w:bCs/>
-          <w:sz w:val="6"/>
-          <w:szCs w:val="12"/>
-        </w:rPr>
-      </w:pPr>
-    </w:p>
-    <w:bookmarkEnd w:id="4"/>
-    <w:p>
-      <w:pPr>
-        <w:spacing w:after="0" w:line="240" w:lineRule="auto"/>
-        <w:ind w:right="134"/>
-        <w:jc w:val="both"/>
-        <w:rPr>
-          <w:rFonts w:ascii="Verdana" w:hAnsi="Verdana"/>
-          <w:sz w:val="16"/>
-        </w:rPr>
-      </w:pPr>
-      <w:r>
-        <w:rPr>
-          <w:rFonts w:ascii="Verdana" w:hAnsi="Verdana"/>
-          <w:b/>
-          <w:sz w:val="6"/>
-          <w:szCs w:val="12"/>
-          <w:highlight w:val="lightGray"/>
-        </w:rPr>
-        <w:br/>
-      </w:r>
-      <w:r>
-        <w:rPr>
-          <w:rFonts w:ascii="Verdana" w:hAnsi="Verdana"/>
-          <w:b/>
-          <w:sz w:val="16"/>
-          <w:highlight w:val="lightGray"/>
-        </w:rPr>
-        <w:t>Presentation/ Oration Skills</w:t>
-      </w:r>
-    </w:p>
-    <w:p>
-      <w:pPr>
-        <w:spacing w:after="0" w:line="240" w:lineRule="auto"/>
-        <w:ind w:right="134" w:firstLine="720"/>
-        <w:jc w:val="both"/>
-        <w:rPr>
-          <w:rFonts w:ascii="Verdana" w:hAnsi="Verdana"/>
-          <w:bCs/>
-          <w:sz w:val="16"/>
-        </w:rPr>
-      </w:pPr>
-      <w:r>
-        <w:rPr>
-          <w:rFonts w:ascii="Verdana" w:hAnsi="Verdana"/>
-          <w:bCs/>
-          <w:sz w:val="16"/>
-        </w:rPr>
-        <w:t xml:space="preserve">Participation in Organizing and Hosting </w:t>
-      </w:r>
-      <w:r>
-        <w:rPr>
-          <w:rFonts w:ascii="Verdana" w:hAnsi="Verdana"/>
-          <w:bCs/>
-          <w:sz w:val="16"/>
-        </w:rPr>
-        <w:t xml:space="preserve">Debates, Presentation </w:t>
-      </w:r>
-      <w:r>
-        <w:rPr>
-          <w:rFonts w:ascii="Verdana" w:hAnsi="Verdana"/>
-          <w:bCs/>
-          <w:sz w:val="16"/>
-        </w:rPr>
-        <w:t>(1</w:t>
-      </w:r>
-      <w:r>
-        <w:rPr>
-          <w:rFonts w:ascii="Verdana" w:hAnsi="Verdana"/>
-          <w:bCs/>
-          <w:sz w:val="16"/>
-          <w:vertAlign w:val="superscript"/>
-        </w:rPr>
-        <w:t>st</w:t>
-      </w:r>
-      <w:r>
-        <w:rPr>
-          <w:rFonts w:ascii="Verdana" w:hAnsi="Verdana"/>
-          <w:bCs/>
-          <w:sz w:val="16"/>
-        </w:rPr>
-        <w:t xml:space="preserve"> Prize) </w:t>
-      </w:r>
-      <w:r>
-        <w:rPr>
-          <w:rFonts w:ascii="Verdana" w:hAnsi="Verdana"/>
-          <w:bCs/>
-          <w:sz w:val="16"/>
-        </w:rPr>
-        <w:t>Competition</w:t>
-      </w:r>
-      <w:r>
-        <w:rPr>
-          <w:rFonts w:ascii="Verdana" w:hAnsi="Verdana"/>
-          <w:bCs/>
-          <w:sz w:val="16"/>
-        </w:rPr>
-        <w:t xml:space="preserve"> @ IIUI</w:t>
-      </w:r>
-      <w:r>
-        <w:rPr>
-          <w:rFonts w:ascii="Verdana" w:hAnsi="Verdana"/>
-          <w:bCs/>
-          <w:sz w:val="16"/>
-        </w:rPr>
-        <w:t>.</w:t>
-      </w:r>
-    </w:p>
-    <w:p>
-      <w:pPr>
-        <w:spacing w:after="0" w:line="240" w:lineRule="auto"/>
-        <w:ind w:left="1440" w:right="134" w:firstLine="720"/>
-        <w:jc w:val="both"/>
-        <w:rPr>
-          <w:rFonts w:ascii="Verdana" w:hAnsi="Verdana"/>
-          <w:bCs/>
-          <w:sz w:val="6"/>
-          <w:szCs w:val="12"/>
-        </w:rPr>
-      </w:pPr>
-    </w:p>
-    <w:p>
-      <w:pPr>
-        <w:spacing w:after="0" w:line="240" w:lineRule="auto"/>
-        <w:ind w:right="134"/>
-        <w:jc w:val="both"/>
-        <w:rPr>
-          <w:rFonts w:ascii="Verdana" w:hAnsi="Verdana"/>
-          <w:sz w:val="16"/>
-        </w:rPr>
-      </w:pPr>
-      <w:r>
-        <w:rPr>
-          <w:rFonts w:ascii="Verdana" w:hAnsi="Verdana"/>
-          <w:b/>
-          <w:sz w:val="6"/>
-          <w:szCs w:val="12"/>
-          <w:highlight w:val="lightGray"/>
-        </w:rPr>
-        <w:br/>
-      </w:r>
-      <w:r>
-        <w:rPr>
-          <w:rFonts w:ascii="Verdana" w:hAnsi="Verdana"/>
-          <w:b/>
-          <w:sz w:val="16"/>
-          <w:highlight w:val="lightGray"/>
-        </w:rPr>
-        <w:t>Multicultural &amp; Multilingual</w:t>
-      </w:r>
-    </w:p>
-    <w:p>
-      <w:pPr>
-        <w:spacing w:after="0" w:line="240" w:lineRule="auto"/>
-        <w:ind w:left="720" w:right="136"/>
-        <w:rPr>
-          <w:rFonts w:ascii="Verdana" w:hAnsi="Verdana"/>
-          <w:bCs/>
-          <w:sz w:val="16"/>
-        </w:rPr>
-      </w:pPr>
       <w:r>
         <w:rPr>
           <w:rFonts w:ascii="Verdana" w:hAnsi="Verdana"/>
@@ -7985,165 +3526,13 @@
           <w:bCs/>
           <w:sz w:val="16"/>
         </w:rPr>
-        <w:t xml:space="preserve">Corp. Trainer &amp; </w:t>
-      </w:r>
-      <w:r>
-        <w:rPr>
-          <w:rFonts w:ascii="Verdana" w:hAnsi="Verdana"/>
-          <w:bCs/>
-          <w:sz w:val="16"/>
-        </w:rPr>
-        <w:t xml:space="preserve">Lecturer </w:t>
-      </w:r>
-      <w:r>
-        <w:rPr>
-          <w:rFonts w:ascii="Verdana" w:hAnsi="Verdana"/>
-          <w:bCs/>
-          <w:sz w:val="16"/>
-        </w:rPr>
-        <w:t>delivered trainings</w:t>
-      </w:r>
-      <w:r>
-        <w:rPr>
-          <w:rFonts w:ascii="Verdana" w:hAnsi="Verdana"/>
-          <w:bCs/>
-          <w:sz w:val="16"/>
-        </w:rPr>
-        <w:t xml:space="preserve"> in Urdu, English, Punjabi</w:t>
-      </w:r>
-      <w:r>
-        <w:rPr>
-          <w:rFonts w:ascii="Verdana" w:hAnsi="Verdana"/>
-          <w:bCs/>
-          <w:sz w:val="16"/>
-        </w:rPr>
-        <w:t xml:space="preserve">, </w:t>
-      </w:r>
-      <w:r>
-        <w:rPr>
-          <w:rFonts w:ascii="Verdana" w:hAnsi="Verdana"/>
-          <w:bCs/>
-          <w:sz w:val="16"/>
-        </w:rPr>
-        <w:t>Arabic</w:t>
-      </w:r>
-      <w:r>
-        <w:rPr>
-          <w:rFonts w:ascii="Verdana" w:hAnsi="Verdana"/>
-          <w:bCs/>
-          <w:sz w:val="16"/>
-        </w:rPr>
         <w:t xml:space="preserve"> </w:t>
-      </w:r>
-      <w:r>
-        <w:rPr>
-          <w:rFonts w:ascii="Verdana" w:hAnsi="Verdana"/>
-          <w:bCs/>
-          <w:sz w:val="16"/>
-        </w:rPr>
-        <w:t>(Translator/ Interpreter</w:t>
-      </w:r>
-      <w:r>
-        <w:rPr>
-          <w:rFonts w:ascii="Verdana" w:hAnsi="Verdana"/>
-          <w:bCs/>
-          <w:sz w:val="16"/>
-        </w:rPr>
-        <w:t xml:space="preserve"> &amp; Lecturer</w:t>
-      </w:r>
-      <w:r>
-        <w:rPr>
-          <w:rFonts w:ascii="Verdana" w:hAnsi="Verdana"/>
-          <w:bCs/>
-          <w:sz w:val="16"/>
-        </w:rPr>
-        <w:t xml:space="preserve"> in Dubli</w:t>
-      </w:r>
-      <w:r>
-        <w:rPr>
-          <w:rFonts w:ascii="Verdana" w:hAnsi="Verdana"/>
-          <w:bCs/>
-          <w:sz w:val="16"/>
-        </w:rPr>
-        <w:t>n</w:t>
-      </w:r>
-      <w:r>
-        <w:rPr>
-          <w:rFonts w:ascii="Verdana" w:hAnsi="Verdana"/>
-          <w:bCs/>
-          <w:sz w:val="16"/>
-        </w:rPr>
-        <w:t>,</w:t>
-      </w:r>
-      <w:r>
-        <w:rPr>
-          <w:rFonts w:ascii="Verdana" w:hAnsi="Verdana"/>
-          <w:bCs/>
-          <w:sz w:val="16"/>
-        </w:rPr>
-        <w:t xml:space="preserve"> </w:t>
-      </w:r>
-      <w:r>
-        <w:rPr>
-          <w:rFonts w:ascii="Verdana" w:hAnsi="Verdana"/>
-          <w:bCs/>
-          <w:sz w:val="16"/>
-        </w:rPr>
-        <w:t xml:space="preserve">Media </w:t>
-      </w:r>
-      <w:r>
-        <w:rPr>
-          <w:rFonts w:ascii="Verdana" w:hAnsi="Verdana"/>
-          <w:bCs/>
-          <w:sz w:val="16"/>
-        </w:rPr>
-        <w:t>Mgmt.</w:t>
-      </w:r>
-      <w:r>
-        <w:rPr>
-          <w:rFonts w:ascii="Verdana" w:hAnsi="Verdana"/>
-          <w:bCs/>
-          <w:sz w:val="16"/>
-        </w:rPr>
-        <w:t xml:space="preserve"> </w:t>
-      </w:r>
-      <w:r>
-        <w:rPr>
-          <w:rFonts w:ascii="Verdana" w:hAnsi="Verdana"/>
-          <w:bCs/>
-          <w:sz w:val="16"/>
-        </w:rPr>
-        <w:t>at</w:t>
-      </w:r>
-      <w:r>
-        <w:rPr>
-          <w:rFonts w:ascii="Verdana" w:hAnsi="Verdana"/>
-          <w:bCs/>
-          <w:sz w:val="16"/>
-        </w:rPr>
-        <w:t xml:space="preserve"> Pakistan Association Dubai)</w:t>
-      </w:r>
-      <w:r>
-        <w:rPr>
-          <w:rFonts w:ascii="Verdana" w:hAnsi="Verdana"/>
-          <w:bCs/>
-          <w:sz w:val="16"/>
-        </w:rPr>
-        <w:t>,</w:t>
-      </w:r>
-      <w:r>
-        <w:rPr>
-          <w:rFonts w:ascii="Verdana" w:hAnsi="Verdana"/>
-          <w:bCs/>
-          <w:sz w:val="16"/>
-        </w:rPr>
-        <w:t xml:space="preserve"> Travelled 13 countries. </w:t>
       </w:r>
     </w:p>
     <w:sectPr>
-      <w:headerReference w:type="default" r:id="rId9"/>
-      <w:footerReference w:type="default" r:id="rId10"/>
-      <w:footerReference w:type="first" r:id="rId11"/>
+      <w:headerReference w:type="default" r:id="rId8"/>
+      <w:footerReference w:type="default" r:id="rId9"/>
+      <w:footerReference w:type="first" r:id="rId10"/>
       <w:pgSz w:w="12240" w:h="15840" w:code="1"/>
       <w:pgMar w:top="1440" w:right="1168" w:bottom="1440" w:left="1440" w:header="720" w:footer="446" w:gutter="0"/>
       <w:cols w:space="720"/>

</xml_diff>